<commit_message>
fix the apple spawn bug and update the "memo"
</commit_message>
<xml_diff>
--- a/Doc/Work In Progress/Memo.docx
+++ b/Doc/Work In Progress/Memo.docx
@@ -195,6 +195,406 @@
         </w:rPr>
       </w:pPr>
     </w:p>
+    <w:sdt>
+      <w:sdtPr>
+        <w:rPr>
+          <w:lang w:val="fr-FR"/>
+        </w:rPr>
+        <w:id w:val="2113470378"/>
+        <w:docPartObj>
+          <w:docPartGallery w:val="Table of Contents"/>
+          <w:docPartUnique/>
+        </w:docPartObj>
+      </w:sdtPr>
+      <w:sdtEndPr>
+        <w:rPr>
+          <w:rFonts w:asciiTheme="minorHAnsi" w:eastAsiaTheme="minorHAnsi" w:hAnsiTheme="minorHAnsi" w:cstheme="minorBidi"/>
+          <w:b/>
+          <w:bCs/>
+          <w:color w:val="auto"/>
+          <w:sz w:val="22"/>
+          <w:szCs w:val="22"/>
+          <w:lang w:eastAsia="en-US"/>
+        </w:rPr>
+      </w:sdtEndPr>
+      <w:sdtContent>
+        <w:p>
+          <w:pPr>
+            <w:pStyle w:val="En-ttedetabledesmatires"/>
+          </w:pPr>
+          <w:r>
+            <w:rPr>
+              <w:lang w:val="fr-FR"/>
+            </w:rPr>
+            <w:t>Table des matières</w:t>
+          </w:r>
+        </w:p>
+        <w:p>
+          <w:pPr>
+            <w:pStyle w:val="TM1"/>
+            <w:tabs>
+              <w:tab w:val="right" w:leader="dot" w:pos="9062"/>
+            </w:tabs>
+            <w:rPr>
+              <w:rFonts w:cstheme="minorBidi"/>
+              <w:noProof/>
+            </w:rPr>
+          </w:pPr>
+          <w:r>
+            <w:fldChar w:fldCharType="begin"/>
+          </w:r>
+          <w:r>
+            <w:instrText xml:space="preserve"> TOC \o "1-3" \h \z \u </w:instrText>
+          </w:r>
+          <w:r>
+            <w:fldChar w:fldCharType="separate"/>
+          </w:r>
+          <w:hyperlink w:anchor="_Toc152682763" w:history="1">
+            <w:r>
+              <w:rPr>
+                <w:rStyle w:val="Lienhypertexte"/>
+                <w:noProof/>
+              </w:rPr>
+              <w:t>2. La syntaxe :</w:t>
+            </w:r>
+            <w:r>
+              <w:rPr>
+                <w:noProof/>
+                <w:webHidden/>
+              </w:rPr>
+              <w:tab/>
+            </w:r>
+            <w:r>
+              <w:rPr>
+                <w:noProof/>
+                <w:webHidden/>
+              </w:rPr>
+              <w:fldChar w:fldCharType="begin"/>
+            </w:r>
+            <w:r>
+              <w:rPr>
+                <w:noProof/>
+                <w:webHidden/>
+              </w:rPr>
+              <w:instrText xml:space="preserve"> PAGEREF _Toc152682763 \h </w:instrText>
+            </w:r>
+            <w:r>
+              <w:rPr>
+                <w:noProof/>
+                <w:webHidden/>
+              </w:rPr>
+            </w:r>
+            <w:r>
+              <w:rPr>
+                <w:noProof/>
+                <w:webHidden/>
+              </w:rPr>
+              <w:fldChar w:fldCharType="separate"/>
+            </w:r>
+            <w:r>
+              <w:rPr>
+                <w:noProof/>
+                <w:webHidden/>
+              </w:rPr>
+              <w:t>3</w:t>
+            </w:r>
+            <w:r>
+              <w:rPr>
+                <w:noProof/>
+                <w:webHidden/>
+              </w:rPr>
+              <w:fldChar w:fldCharType="end"/>
+            </w:r>
+          </w:hyperlink>
+        </w:p>
+        <w:p>
+          <w:pPr>
+            <w:pStyle w:val="TM2"/>
+            <w:tabs>
+              <w:tab w:val="right" w:leader="dot" w:pos="9062"/>
+            </w:tabs>
+            <w:rPr>
+              <w:rFonts w:cstheme="minorBidi"/>
+              <w:noProof/>
+            </w:rPr>
+          </w:pPr>
+          <w:hyperlink w:anchor="_Toc152682764" w:history="1">
+            <w:r>
+              <w:rPr>
+                <w:rStyle w:val="Lienhypertexte"/>
+                <w:noProof/>
+              </w:rPr>
+              <w:t>2.1. Les variables :</w:t>
+            </w:r>
+            <w:r>
+              <w:rPr>
+                <w:noProof/>
+                <w:webHidden/>
+              </w:rPr>
+              <w:tab/>
+            </w:r>
+            <w:r>
+              <w:rPr>
+                <w:noProof/>
+                <w:webHidden/>
+              </w:rPr>
+              <w:fldChar w:fldCharType="begin"/>
+            </w:r>
+            <w:r>
+              <w:rPr>
+                <w:noProof/>
+                <w:webHidden/>
+              </w:rPr>
+              <w:instrText xml:space="preserve"> PAGEREF _Toc152682764 \h </w:instrText>
+            </w:r>
+            <w:r>
+              <w:rPr>
+                <w:noProof/>
+                <w:webHidden/>
+              </w:rPr>
+            </w:r>
+            <w:r>
+              <w:rPr>
+                <w:noProof/>
+                <w:webHidden/>
+              </w:rPr>
+              <w:fldChar w:fldCharType="separate"/>
+            </w:r>
+            <w:r>
+              <w:rPr>
+                <w:noProof/>
+                <w:webHidden/>
+              </w:rPr>
+              <w:t>3</w:t>
+            </w:r>
+            <w:r>
+              <w:rPr>
+                <w:noProof/>
+                <w:webHidden/>
+              </w:rPr>
+              <w:fldChar w:fldCharType="end"/>
+            </w:r>
+          </w:hyperlink>
+        </w:p>
+        <w:p>
+          <w:pPr>
+            <w:pStyle w:val="TM2"/>
+            <w:tabs>
+              <w:tab w:val="right" w:leader="dot" w:pos="9062"/>
+            </w:tabs>
+            <w:rPr>
+              <w:rFonts w:cstheme="minorBidi"/>
+              <w:noProof/>
+            </w:rPr>
+          </w:pPr>
+          <w:hyperlink w:anchor="_Toc152682765" w:history="1">
+            <w:r>
+              <w:rPr>
+                <w:rStyle w:val="Lienhypertexte"/>
+                <w:noProof/>
+              </w:rPr>
+              <w:t>2.2 Les Fonctions :</w:t>
+            </w:r>
+            <w:r>
+              <w:rPr>
+                <w:noProof/>
+                <w:webHidden/>
+              </w:rPr>
+              <w:tab/>
+            </w:r>
+            <w:r>
+              <w:rPr>
+                <w:noProof/>
+                <w:webHidden/>
+              </w:rPr>
+              <w:fldChar w:fldCharType="begin"/>
+            </w:r>
+            <w:r>
+              <w:rPr>
+                <w:noProof/>
+                <w:webHidden/>
+              </w:rPr>
+              <w:instrText xml:space="preserve"> PAGEREF _Toc152682765 \h </w:instrText>
+            </w:r>
+            <w:r>
+              <w:rPr>
+                <w:noProof/>
+                <w:webHidden/>
+              </w:rPr>
+            </w:r>
+            <w:r>
+              <w:rPr>
+                <w:noProof/>
+                <w:webHidden/>
+              </w:rPr>
+              <w:fldChar w:fldCharType="separate"/>
+            </w:r>
+            <w:r>
+              <w:rPr>
+                <w:noProof/>
+                <w:webHidden/>
+              </w:rPr>
+              <w:t>4</w:t>
+            </w:r>
+            <w:r>
+              <w:rPr>
+                <w:noProof/>
+                <w:webHidden/>
+              </w:rPr>
+              <w:fldChar w:fldCharType="end"/>
+            </w:r>
+          </w:hyperlink>
+        </w:p>
+        <w:p>
+          <w:pPr>
+            <w:pStyle w:val="TM2"/>
+            <w:tabs>
+              <w:tab w:val="right" w:leader="dot" w:pos="9062"/>
+            </w:tabs>
+            <w:rPr>
+              <w:rFonts w:cstheme="minorBidi"/>
+              <w:noProof/>
+            </w:rPr>
+          </w:pPr>
+          <w:hyperlink w:anchor="_Toc152682766" w:history="1">
+            <w:r>
+              <w:rPr>
+                <w:rStyle w:val="Lienhypertexte"/>
+                <w:noProof/>
+              </w:rPr>
+              <w:t>2.3 les Conditions :</w:t>
+            </w:r>
+            <w:r>
+              <w:rPr>
+                <w:noProof/>
+                <w:webHidden/>
+              </w:rPr>
+              <w:tab/>
+            </w:r>
+            <w:r>
+              <w:rPr>
+                <w:noProof/>
+                <w:webHidden/>
+              </w:rPr>
+              <w:fldChar w:fldCharType="begin"/>
+            </w:r>
+            <w:r>
+              <w:rPr>
+                <w:noProof/>
+                <w:webHidden/>
+              </w:rPr>
+              <w:instrText xml:space="preserve"> PAGEREF _Toc152682766 \h </w:instrText>
+            </w:r>
+            <w:r>
+              <w:rPr>
+                <w:noProof/>
+                <w:webHidden/>
+              </w:rPr>
+            </w:r>
+            <w:r>
+              <w:rPr>
+                <w:noProof/>
+                <w:webHidden/>
+              </w:rPr>
+              <w:fldChar w:fldCharType="separate"/>
+            </w:r>
+            <w:r>
+              <w:rPr>
+                <w:noProof/>
+                <w:webHidden/>
+              </w:rPr>
+              <w:t>5</w:t>
+            </w:r>
+            <w:r>
+              <w:rPr>
+                <w:noProof/>
+                <w:webHidden/>
+              </w:rPr>
+              <w:fldChar w:fldCharType="end"/>
+            </w:r>
+          </w:hyperlink>
+        </w:p>
+        <w:p>
+          <w:pPr>
+            <w:pStyle w:val="TM2"/>
+            <w:tabs>
+              <w:tab w:val="right" w:leader="dot" w:pos="9062"/>
+            </w:tabs>
+            <w:rPr>
+              <w:rFonts w:cstheme="minorBidi"/>
+              <w:noProof/>
+            </w:rPr>
+          </w:pPr>
+          <w:hyperlink w:anchor="_Toc152682767" w:history="1">
+            <w:r>
+              <w:rPr>
+                <w:rStyle w:val="Lienhypertexte"/>
+                <w:noProof/>
+              </w:rPr>
+              <w:t>3.4 Les boucles :</w:t>
+            </w:r>
+            <w:r>
+              <w:rPr>
+                <w:noProof/>
+                <w:webHidden/>
+              </w:rPr>
+              <w:tab/>
+            </w:r>
+            <w:r>
+              <w:rPr>
+                <w:noProof/>
+                <w:webHidden/>
+              </w:rPr>
+              <w:fldChar w:fldCharType="begin"/>
+            </w:r>
+            <w:r>
+              <w:rPr>
+                <w:noProof/>
+                <w:webHidden/>
+              </w:rPr>
+              <w:instrText xml:space="preserve"> PAGEREF _Toc152682767 \h </w:instrText>
+            </w:r>
+            <w:r>
+              <w:rPr>
+                <w:noProof/>
+                <w:webHidden/>
+              </w:rPr>
+            </w:r>
+            <w:r>
+              <w:rPr>
+                <w:noProof/>
+                <w:webHidden/>
+              </w:rPr>
+              <w:fldChar w:fldCharType="separate"/>
+            </w:r>
+            <w:r>
+              <w:rPr>
+                <w:noProof/>
+                <w:webHidden/>
+              </w:rPr>
+              <w:t>6</w:t>
+            </w:r>
+            <w:r>
+              <w:rPr>
+                <w:noProof/>
+                <w:webHidden/>
+              </w:rPr>
+              <w:fldChar w:fldCharType="end"/>
+            </w:r>
+          </w:hyperlink>
+        </w:p>
+        <w:p>
+          <w:r>
+            <w:rPr>
+              <w:b/>
+              <w:bCs/>
+              <w:lang w:val="fr-FR"/>
+            </w:rPr>
+            <w:fldChar w:fldCharType="end"/>
+          </w:r>
+        </w:p>
+      </w:sdtContent>
+    </w:sdt>
     <w:p>
       <w:pPr>
         <w:rPr>
@@ -207,17 +607,24 @@
           <w:sz w:val="24"/>
           <w:szCs w:val="24"/>
         </w:rPr>
-        <w:lastRenderedPageBreak/>
         <w:br w:type="page"/>
       </w:r>
     </w:p>
     <w:p>
       <w:pPr>
+        <w:rPr>
+          <w:sz w:val="24"/>
+          <w:szCs w:val="24"/>
+        </w:rPr>
+      </w:pPr>
+    </w:p>
+    <w:p>
+      <w:pPr>
         <w:pStyle w:val="Titre1"/>
       </w:pPr>
-      <w:r>
-        <w:lastRenderedPageBreak/>
-        <w:t>2</w:t>
+      <w:bookmarkStart w:id="0" w:name="_Toc152682763"/>
+      <w:r>
+        <w:t>1</w:t>
       </w:r>
       <w:r>
         <w:t>.</w:t>
@@ -225,16 +632,25 @@
       <w:r>
         <w:t xml:space="preserve"> La syntaxe :</w:t>
       </w:r>
+      <w:bookmarkEnd w:id="0"/>
     </w:p>
     <w:p>
       <w:pPr>
         <w:pStyle w:val="Titre2"/>
       </w:pPr>
-      <w:r>
-        <w:t>2</w:t>
-      </w:r>
-      <w:r>
-        <w:t xml:space="preserve">.1. Les variables </w:t>
+      <w:bookmarkStart w:id="1" w:name="_Toc152682764"/>
+      <w:r>
+        <w:t>1</w:t>
+      </w:r>
+      <w:r>
+        <w:t>.1. Les variables</w:t>
+      </w:r>
+      <w:r>
+        <w:t xml:space="preserve"> :</w:t>
+      </w:r>
+      <w:bookmarkEnd w:id="1"/>
+      <w:r>
+        <w:t xml:space="preserve"> </w:t>
       </w:r>
     </w:p>
     <w:p>
@@ -257,7 +673,7 @@
       </w:pPr>
       <w:r>
         <w:pict>
-          <v:shape id="_x0000_i1031" type="#_x0000_t75" style="width:236.25pt;height:104.25pt" o:bordertopcolor="this" o:borderleftcolor="this" o:borderbottomcolor="this" o:borderrightcolor="this">
+          <v:shape id="_x0000_i1026" type="#_x0000_t75" style="width:236.25pt;height:104.25pt" o:bordertopcolor="this" o:borderleftcolor="this" o:borderbottomcolor="this" o:borderrightcolor="this">
             <v:imagedata r:id="rId7" o:title="variables"/>
           </v:shape>
         </w:pict>
@@ -531,13 +947,7 @@
         <w:rPr>
           <w:color w:val="2E74B5" w:themeColor="accent1" w:themeShade="BF"/>
         </w:rPr>
-        <w:t>mon</w:t>
-      </w:r>
-      <w:r>
-        <w:rPr>
-          <w:color w:val="2E74B5" w:themeColor="accent1" w:themeShade="BF"/>
-        </w:rPr>
-        <w:t>Array</w:t>
+        <w:t>monArray</w:t>
       </w:r>
       <w:r>
         <w:rPr>
@@ -640,12 +1050,7 @@
         <w:t>let</w:t>
       </w:r>
       <w:r>
-        <w:t>" la différ</w:t>
-      </w:r>
-      <w:bookmarkStart w:id="0" w:name="_GoBack"/>
-      <w:bookmarkEnd w:id="0"/>
-      <w:r>
-        <w:t xml:space="preserve">ence entre les deux est que le var ne se limite pas au blocs. Exemple : </w:t>
+        <w:t xml:space="preserve">" la différence entre les deux est que le var ne se limite pas au blocs. Exemple : </w:t>
       </w:r>
     </w:p>
     <w:p>
@@ -676,7 +1081,7 @@
       </w:pPr>
       <w:r>
         <w:pict>
-          <v:shape id="_x0000_i1038" type="#_x0000_t75" style="width:303.75pt;height:124.5pt">
+          <v:shape id="_x0000_i1027" type="#_x0000_t75" style="width:303.75pt;height:124.5pt">
             <v:imagedata r:id="rId8" o:title="var_prefix"/>
           </v:shape>
         </w:pict>
@@ -706,7 +1111,6 @@
         </w:numPr>
       </w:pPr>
       <w:r>
-        <w:lastRenderedPageBreak/>
         <w:t>Avec "</w:t>
       </w:r>
       <w:r>
@@ -734,12 +1138,402 @@
           <w:szCs w:val="24"/>
         </w:rPr>
         <w:pict>
-          <v:shape id="_x0000_i1042" type="#_x0000_t75" style="width:307.5pt;height:121.5pt">
+          <v:shape id="_x0000_i1028" type="#_x0000_t75" style="width:307.5pt;height:121.5pt">
             <v:imagedata r:id="rId9" o:title="let_prefix"/>
           </v:shape>
         </w:pict>
       </w:r>
     </w:p>
+    <w:p>
+      <w:pPr>
+        <w:rPr>
+          <w:sz w:val="24"/>
+          <w:szCs w:val="24"/>
+        </w:rPr>
+      </w:pPr>
+    </w:p>
+    <w:p>
+      <w:pPr>
+        <w:pStyle w:val="Titre2"/>
+      </w:pPr>
+      <w:bookmarkStart w:id="2" w:name="_Toc152682765"/>
+      <w:r>
+        <w:t>1</w:t>
+      </w:r>
+      <w:r>
+        <w:t>.2 Les Fonctions :</w:t>
+      </w:r>
+      <w:bookmarkEnd w:id="2"/>
+    </w:p>
+    <w:p>
+      <w:r>
+        <w:t>Voici comment déclarer une fonction classique</w:t>
+      </w:r>
+    </w:p>
+    <w:p>
+      <w:pPr>
+        <w:jc w:val="center"/>
+      </w:pPr>
+      <w:r>
+        <w:pict>
+          <v:shape id="_x0000_i1029" type="#_x0000_t75" style="width:372.75pt;height:116.25pt">
+            <v:imagedata r:id="rId10" o:title="function-Carbon" croptop="2442f"/>
+          </v:shape>
+        </w:pict>
+      </w:r>
+    </w:p>
+    <w:p>
+      <w:r>
+        <w:t>D'abord on met le mot clé "</w:t>
+      </w:r>
+      <w:r>
+        <w:rPr>
+          <w:rFonts w:ascii="Consolas" w:hAnsi="Consolas"/>
+          <w:b/>
+        </w:rPr>
+        <w:t>function</w:t>
+      </w:r>
+      <w:r>
+        <w:t>"</w:t>
+      </w:r>
+      <w:r>
+        <w:t xml:space="preserve"> qui signifie que l'on fait une fonction ensuite on met le nom de la fonction et cela est suivi par des parenthèses ou l'on met les paramètres de la fonction (il peut ne pas en avoir). Il existe un autre moyen de déclarer une fonction qu'on appelle des fonctions fléchées :</w:t>
+      </w:r>
+      <w:bookmarkStart w:id="3" w:name="_GoBack"/>
+      <w:bookmarkEnd w:id="3"/>
+    </w:p>
+    <w:p>
+      <w:pPr>
+        <w:jc w:val="center"/>
+      </w:pPr>
+      <w:r>
+        <w:pict>
+          <v:shape id="_x0000_i1033" type="#_x0000_t75" style="width:373.5pt;height:104.25pt">
+            <v:imagedata r:id="rId11" o:title="function_fleche"/>
+          </v:shape>
+        </w:pict>
+      </w:r>
+    </w:p>
+    <w:p/>
+    <w:p>
+      <w:r>
+        <w:t>Pour pouvoir appeler une fonction il suffit d'écrire ça dans le code :</w:t>
+      </w:r>
+    </w:p>
+    <w:p>
+      <w:pPr>
+        <w:jc w:val="center"/>
+      </w:pPr>
+      <w:r>
+        <w:pict>
+          <v:shape id="_x0000_i1036" type="#_x0000_t75" style="width:171.75pt;height:106.5pt">
+            <v:imagedata r:id="rId12" o:title="call_function"/>
+          </v:shape>
+        </w:pict>
+      </w:r>
+    </w:p>
+    <w:p/>
+    <w:p>
+      <w:pPr>
+        <w:pStyle w:val="Titre2"/>
+      </w:pPr>
+      <w:bookmarkStart w:id="4" w:name="_Toc152682766"/>
+      <w:r>
+        <w:t>1</w:t>
+      </w:r>
+      <w:r>
+        <w:t>.3 les Conditions :</w:t>
+      </w:r>
+      <w:bookmarkEnd w:id="4"/>
+    </w:p>
+    <w:p>
+      <w:r>
+        <w:t>En JavaScript il existe plusieurs façons de faire des conditions mais voici la plus rependue :</w:t>
+      </w:r>
+    </w:p>
+    <w:p>
+      <w:pPr>
+        <w:jc w:val="center"/>
+      </w:pPr>
+      <w:r>
+        <w:pict>
+          <v:shape id="_x0000_i1038" type="#_x0000_t75" style="width:173.25pt;height:130.5pt">
+            <v:imagedata r:id="rId13" o:title="carbon"/>
+          </v:shape>
+        </w:pict>
+      </w:r>
+    </w:p>
+    <w:p>
+      <w:r>
+        <w:t>Il existe aussi le "</w:t>
+      </w:r>
+      <w:proofErr w:type="spellStart"/>
+      <w:r>
+        <w:rPr>
+          <w:rFonts w:ascii="Consolas" w:hAnsi="Consolas"/>
+          <w:b/>
+        </w:rPr>
+        <w:t>else</w:t>
+      </w:r>
+      <w:proofErr w:type="spellEnd"/>
+      <w:r>
+        <w:t>" et le "</w:t>
+      </w:r>
+      <w:proofErr w:type="spellStart"/>
+      <w:r>
+        <w:rPr>
+          <w:rFonts w:ascii="Consolas" w:hAnsi="Consolas"/>
+          <w:b/>
+        </w:rPr>
+        <w:t>else</w:t>
+      </w:r>
+      <w:proofErr w:type="spellEnd"/>
+      <w:r>
+        <w:rPr>
+          <w:rFonts w:ascii="Consolas" w:hAnsi="Consolas"/>
+          <w:b/>
+        </w:rPr>
+        <w:t xml:space="preserve"> if</w:t>
+      </w:r>
+      <w:r>
+        <w:t xml:space="preserve">" </w:t>
+      </w:r>
+      <w:r>
+        <w:t>qui sont lu si la condition d'un "</w:t>
+      </w:r>
+      <w:r>
+        <w:rPr>
+          <w:rFonts w:ascii="Consolas" w:hAnsi="Consolas"/>
+          <w:b/>
+        </w:rPr>
+        <w:t>if</w:t>
+      </w:r>
+      <w:r>
+        <w:t xml:space="preserve">" n'est pas respectée </w:t>
+      </w:r>
+      <w:r>
+        <w:t xml:space="preserve">qui s'écrive respectivement comme ça : </w:t>
+      </w:r>
+    </w:p>
+    <w:p>
+      <w:pPr>
+        <w:jc w:val="center"/>
+      </w:pPr>
+      <w:r>
+        <w:pict>
+          <v:shape id="_x0000_i1041" type="#_x0000_t75" style="width:115.5pt;height:105.75pt">
+            <v:imagedata r:id="rId14" o:title="carbon (2)" cropbottom="2244f" cropleft="3996f"/>
+          </v:shape>
+        </w:pict>
+      </w:r>
+    </w:p>
+    <w:p>
+      <w:pPr>
+        <w:jc w:val="center"/>
+      </w:pPr>
+      <w:r>
+        <w:pict>
+          <v:shape id="_x0000_i1043" type="#_x0000_t75" style="width:176.25pt;height:114pt">
+            <v:imagedata r:id="rId15" o:title="carbon (3)"/>
+          </v:shape>
+        </w:pict>
+      </w:r>
+    </w:p>
+    <w:p>
+      <w:r>
+        <w:t>Il existe une</w:t>
+      </w:r>
+      <w:r>
+        <w:t xml:space="preserve"> autre façon de faire des conditions dont voici la syntaxe :</w:t>
+      </w:r>
+    </w:p>
+    <w:p>
+      <w:r>
+        <w:pict>
+          <v:shape id="_x0000_i1047" type="#_x0000_t75" style="width:453pt;height:49.5pt">
+            <v:imagedata r:id="rId16" o:title="carbon (1)"/>
+          </v:shape>
+        </w:pict>
+      </w:r>
+    </w:p>
+    <w:p/>
+    <w:p/>
+    <w:p/>
+    <w:p/>
+    <w:p/>
+    <w:p/>
+    <w:p>
+      <w:pPr>
+        <w:pStyle w:val="Titre2"/>
+      </w:pPr>
+      <w:bookmarkStart w:id="5" w:name="_Toc152682767"/>
+      <w:r>
+        <w:lastRenderedPageBreak/>
+        <w:t>1</w:t>
+      </w:r>
+      <w:r>
+        <w:t>.4 Les boucles :</w:t>
+      </w:r>
+      <w:bookmarkEnd w:id="5"/>
+      <w:r>
+        <w:t xml:space="preserve"> </w:t>
+      </w:r>
+    </w:p>
+    <w:p>
+      <w:r>
+        <w:t>En JavaScript il existe des boucles qui exécutent du code un certain nombre de fois tant qu'une condition est respectée. Il en existe trois :</w:t>
+      </w:r>
+    </w:p>
+    <w:p>
+      <w:pPr>
+        <w:pStyle w:val="Paragraphedeliste"/>
+        <w:numPr>
+          <w:ilvl w:val="0"/>
+          <w:numId w:val="2"/>
+        </w:numPr>
+      </w:pPr>
+      <w:r>
+        <w:t>Les boucle</w:t>
+      </w:r>
+      <w:r>
+        <w:t>s</w:t>
+      </w:r>
+      <w:r>
+        <w:t xml:space="preserve"> "</w:t>
+      </w:r>
+      <w:r>
+        <w:rPr>
+          <w:rFonts w:ascii="Consolas" w:hAnsi="Consolas"/>
+          <w:b/>
+        </w:rPr>
+        <w:t>for</w:t>
+      </w:r>
+      <w:r>
+        <w:t>"</w:t>
+      </w:r>
+      <w:r>
+        <w:t xml:space="preserve"> </w:t>
+      </w:r>
+      <w:r>
+        <w:t>ces</w:t>
+      </w:r>
+      <w:r>
+        <w:t xml:space="preserve"> boucle</w:t>
+      </w:r>
+      <w:r>
+        <w:t>s</w:t>
+      </w:r>
+      <w:r>
+        <w:t xml:space="preserve"> </w:t>
+      </w:r>
+      <w:r>
+        <w:t>sont</w:t>
+      </w:r>
+      <w:r>
+        <w:t xml:space="preserve"> </w:t>
+      </w:r>
+      <w:r>
+        <w:t>utilisées</w:t>
+      </w:r>
+      <w:r>
+        <w:t xml:space="preserve"> quand on sait le nombre de fois que le code va être exécuté</w:t>
+      </w:r>
+      <w:r>
+        <w:t>. V</w:t>
+      </w:r>
+      <w:r>
+        <w:t>oici la syntaxe:</w:t>
+      </w:r>
+    </w:p>
+    <w:p>
+      <w:pPr>
+        <w:pStyle w:val="Paragraphedeliste"/>
+      </w:pPr>
+      <w:r>
+        <w:pict>
+          <v:shape id="_x0000_i1048" type="#_x0000_t75" style="width:255pt;height:94.5pt">
+            <v:imagedata r:id="rId17" o:title="carbon"/>
+          </v:shape>
+        </w:pict>
+      </w:r>
+      <w:r>
+        <w:t xml:space="preserve"> </w:t>
+      </w:r>
+    </w:p>
+    <w:p>
+      <w:pPr>
+        <w:pStyle w:val="Paragraphedeliste"/>
+        <w:numPr>
+          <w:ilvl w:val="0"/>
+          <w:numId w:val="2"/>
+        </w:numPr>
+      </w:pPr>
+      <w:r>
+        <w:t>Les boucles "</w:t>
+      </w:r>
+      <w:r>
+        <w:rPr>
+          <w:rFonts w:ascii="Consolas" w:hAnsi="Consolas"/>
+          <w:b/>
+        </w:rPr>
+        <w:t>do…while</w:t>
+      </w:r>
+      <w:r>
+        <w:t xml:space="preserve">" ces boucles sont utilisé quand le nombre de fois que le code est exécuté est incertains et le code sera forcément exécuté une fois. Voici la syntaxe : </w:t>
+      </w:r>
+    </w:p>
+    <w:p>
+      <w:pPr>
+        <w:pStyle w:val="Paragraphedeliste"/>
+      </w:pPr>
+      <w:r>
+        <w:pict>
+          <v:shape id="_x0000_i1052" type="#_x0000_t75" style="width:135.75pt;height:102.75pt">
+            <v:imagedata r:id="rId18" o:title="carbon (1)"/>
+          </v:shape>
+        </w:pict>
+      </w:r>
+    </w:p>
+    <w:p>
+      <w:pPr>
+        <w:pStyle w:val="Paragraphedeliste"/>
+        <w:numPr>
+          <w:ilvl w:val="0"/>
+          <w:numId w:val="2"/>
+        </w:numPr>
+      </w:pPr>
+      <w:r>
+        <w:t>Les boucles "</w:t>
+      </w:r>
+      <w:r>
+        <w:rPr>
+          <w:rFonts w:ascii="Consolas" w:hAnsi="Consolas"/>
+          <w:b/>
+        </w:rPr>
+        <w:t>while</w:t>
+      </w:r>
+      <w:r>
+        <w:t xml:space="preserve">" quant à elles c'est ce que le code ne va pas s'exécuté si la condition est fausse dès le départ </w:t>
+      </w:r>
+    </w:p>
+    <w:p>
+      <w:pPr>
+        <w:pStyle w:val="Paragraphedeliste"/>
+      </w:pPr>
+      <w:r>
+        <w:pict>
+          <v:shape id="_x0000_i1055" type="#_x0000_t75" style="width:168.75pt;height:104.25pt">
+            <v:imagedata r:id="rId19" o:title="carbon (2)"/>
+          </v:shape>
+        </w:pict>
+      </w:r>
+    </w:p>
+    <w:p>
+      <w:r>
+        <w:br w:type="page"/>
+      </w:r>
+    </w:p>
+    <w:p/>
     <w:sectPr>
       <w:pgSz w:w="11906" w:h="16838"/>
       <w:pgMar w:top="1417" w:right="1417" w:bottom="1417" w:left="1417" w:header="708" w:footer="708" w:gutter="0"/>
@@ -1464,7 +2258,624 @@
       <w:contextualSpacing/>
     </w:pPr>
   </w:style>
+  <w:style w:type="paragraph" w:styleId="En-ttedetabledesmatires">
+    <w:name w:val="TOC Heading"/>
+    <w:basedOn w:val="Titre1"/>
+    <w:next w:val="Normal"/>
+    <w:uiPriority w:val="39"/>
+    <w:unhideWhenUsed/>
+    <w:qFormat/>
+    <w:rsid w:val="000F58A3"/>
+    <w:pPr>
+      <w:outlineLvl w:val="9"/>
+    </w:pPr>
+    <w:rPr>
+      <w:lang w:eastAsia="fr-CH"/>
+    </w:rPr>
+  </w:style>
+  <w:style w:type="paragraph" w:styleId="TM2">
+    <w:name w:val="toc 2"/>
+    <w:basedOn w:val="Normal"/>
+    <w:next w:val="Normal"/>
+    <w:autoRedefine/>
+    <w:uiPriority w:val="39"/>
+    <w:unhideWhenUsed/>
+    <w:rsid w:val="000F58A3"/>
+    <w:pPr>
+      <w:spacing w:after="100"/>
+      <w:ind w:left="220"/>
+    </w:pPr>
+    <w:rPr>
+      <w:rFonts w:eastAsiaTheme="minorEastAsia" w:cs="Times New Roman"/>
+      <w:lang w:eastAsia="fr-CH"/>
+    </w:rPr>
+  </w:style>
+  <w:style w:type="paragraph" w:styleId="TM1">
+    <w:name w:val="toc 1"/>
+    <w:basedOn w:val="Normal"/>
+    <w:next w:val="Normal"/>
+    <w:autoRedefine/>
+    <w:uiPriority w:val="39"/>
+    <w:unhideWhenUsed/>
+    <w:rsid w:val="000F58A3"/>
+    <w:pPr>
+      <w:spacing w:after="100"/>
+    </w:pPr>
+    <w:rPr>
+      <w:rFonts w:eastAsiaTheme="minorEastAsia" w:cs="Times New Roman"/>
+      <w:lang w:eastAsia="fr-CH"/>
+    </w:rPr>
+  </w:style>
+  <w:style w:type="paragraph" w:styleId="TM3">
+    <w:name w:val="toc 3"/>
+    <w:basedOn w:val="Normal"/>
+    <w:next w:val="Normal"/>
+    <w:autoRedefine/>
+    <w:uiPriority w:val="39"/>
+    <w:unhideWhenUsed/>
+    <w:rsid w:val="000F58A3"/>
+    <w:pPr>
+      <w:spacing w:after="100"/>
+      <w:ind w:left="440"/>
+    </w:pPr>
+    <w:rPr>
+      <w:rFonts w:eastAsiaTheme="minorEastAsia" w:cs="Times New Roman"/>
+      <w:lang w:eastAsia="fr-CH"/>
+    </w:rPr>
+  </w:style>
+  <w:style w:type="character" w:styleId="Lienhypertexte">
+    <w:name w:val="Hyperlink"/>
+    <w:basedOn w:val="Policepardfaut"/>
+    <w:uiPriority w:val="99"/>
+    <w:unhideWhenUsed/>
+    <w:rsid w:val="000F58A3"/>
+    <w:rPr>
+      <w:color w:val="0563C1" w:themeColor="hyperlink"/>
+      <w:u w:val="single"/>
+    </w:rPr>
+  </w:style>
 </w:styles>
+</file>
+
+<file path=word/glossary/document.xml><?xml version="1.0" encoding="utf-8"?>
+<w:glossaryDocument xmlns:wpc="http://schemas.microsoft.com/office/word/2010/wordprocessingCanvas" xmlns:cx="http://schemas.microsoft.com/office/drawing/2014/chartex" xmlns:cx1="http://schemas.microsoft.com/office/drawing/2015/9/8/chartex" xmlns:mc="http://schemas.openxmlformats.org/markup-compatibility/2006" xmlns:o="urn:schemas-microsoft-com:office:office" xmlns:r="http://schemas.openxmlformats.org/officeDocument/2006/relationships" xmlns:m="http://schemas.openxmlformats.org/officeDocument/2006/math" xmlns:v="urn:schemas-microsoft-com:vml" xmlns:wp14="http://schemas.microsoft.com/office/word/2010/wordprocessingDrawing" xmlns:wp="http://schemas.openxmlformats.org/drawingml/2006/wordprocessingDrawing" xmlns:w10="urn:schemas-microsoft-com:office:word" xmlns:w="http://schemas.openxmlformats.org/wordprocessingml/2006/main" xmlns:w14="http://schemas.microsoft.com/office/word/2010/wordml" xmlns:w15="http://schemas.microsoft.com/office/word/2012/wordml" xmlns:w16se="http://schemas.microsoft.com/office/word/2015/wordml/symex" xmlns:wpg="http://schemas.microsoft.com/office/word/2010/wordprocessingGroup" xmlns:wpi="http://schemas.microsoft.com/office/word/2010/wordprocessingInk" xmlns:wne="http://schemas.microsoft.com/office/word/2006/wordml" xmlns:wps="http://schemas.microsoft.com/office/word/2010/wordprocessingShape" mc:Ignorable="w14 w15 w16se wp14"/>
+</file>
+
+<file path=word/glossary/fontTable.xml><?xml version="1.0" encoding="utf-8"?>
+<w:fonts xmlns:mc="http://schemas.openxmlformats.org/markup-compatibility/2006" xmlns:r="http://schemas.openxmlformats.org/officeDocument/2006/relationships" xmlns:w="http://schemas.openxmlformats.org/wordprocessingml/2006/main" xmlns:w14="http://schemas.microsoft.com/office/word/2010/wordml" xmlns:w15="http://schemas.microsoft.com/office/word/2012/wordml" xmlns:w16se="http://schemas.microsoft.com/office/word/2015/wordml/symex" mc:Ignorable="w14 w15 w16se">
+  <w:font w:name="Calibri">
+    <w:panose1 w:val="020F0502020204030204"/>
+    <w:charset w:val="00"/>
+    <w:family w:val="swiss"/>
+    <w:pitch w:val="variable"/>
+    <w:sig w:usb0="E4002EFF" w:usb1="C000247B" w:usb2="00000009" w:usb3="00000000" w:csb0="000001FF" w:csb1="00000000"/>
+  </w:font>
+  <w:font w:name="Times New Roman">
+    <w:panose1 w:val="02020603050405020304"/>
+    <w:charset w:val="00"/>
+    <w:family w:val="roman"/>
+    <w:pitch w:val="variable"/>
+    <w:sig w:usb0="E0002EFF" w:usb1="C000785B" w:usb2="00000009" w:usb3="00000000" w:csb0="000001FF" w:csb1="00000000"/>
+  </w:font>
+  <w:font w:name="Courier New">
+    <w:panose1 w:val="02070309020205020404"/>
+    <w:charset w:val="00"/>
+    <w:family w:val="modern"/>
+    <w:pitch w:val="fixed"/>
+    <w:sig w:usb0="E0002EFF" w:usb1="C0007843" w:usb2="00000009" w:usb3="00000000" w:csb0="000001FF" w:csb1="00000000"/>
+  </w:font>
+  <w:font w:name="Wingdings">
+    <w:panose1 w:val="05000000000000000000"/>
+    <w:charset w:val="02"/>
+    <w:family w:val="auto"/>
+    <w:pitch w:val="variable"/>
+    <w:sig w:usb0="00000000" w:usb1="10000000" w:usb2="00000000" w:usb3="00000000" w:csb0="80000000" w:csb1="00000000"/>
+  </w:font>
+  <w:font w:name="Symbol">
+    <w:panose1 w:val="05050102010706020507"/>
+    <w:charset w:val="02"/>
+    <w:family w:val="roman"/>
+    <w:pitch w:val="variable"/>
+    <w:sig w:usb0="00000000" w:usb1="10000000" w:usb2="00000000" w:usb3="00000000" w:csb0="80000000" w:csb1="00000000"/>
+  </w:font>
+  <w:font w:name="Calibri Light">
+    <w:panose1 w:val="020F0302020204030204"/>
+    <w:charset w:val="00"/>
+    <w:family w:val="swiss"/>
+    <w:pitch w:val="variable"/>
+    <w:sig w:usb0="E4002EFF" w:usb1="C000247B" w:usb2="00000009" w:usb3="00000000" w:csb0="000001FF" w:csb1="00000000"/>
+  </w:font>
+  <w:font w:name="Consolas">
+    <w:panose1 w:val="020B0609020204030204"/>
+    <w:charset w:val="00"/>
+    <w:family w:val="modern"/>
+    <w:pitch w:val="fixed"/>
+    <w:sig w:usb0="E00006FF" w:usb1="0000FCFF" w:usb2="00000001" w:usb3="00000000" w:csb0="0000019F" w:csb1="00000000"/>
+  </w:font>
+</w:fonts>
+</file>
+
+<file path=word/glossary/settings.xml><?xml version="1.0" encoding="utf-8"?>
+<w:settings xmlns:mc="http://schemas.openxmlformats.org/markup-compatibility/2006" xmlns:o="urn:schemas-microsoft-com:office:office" xmlns:r="http://schemas.openxmlformats.org/officeDocument/2006/relationships" xmlns:m="http://schemas.openxmlformats.org/officeDocument/2006/math" xmlns:v="urn:schemas-microsoft-com:vml" xmlns:w10="urn:schemas-microsoft-com:office:word" xmlns:w="http://schemas.openxmlformats.org/wordprocessingml/2006/main" xmlns:w14="http://schemas.microsoft.com/office/word/2010/wordml" xmlns:w15="http://schemas.microsoft.com/office/word/2012/wordml" xmlns:w16se="http://schemas.microsoft.com/office/word/2015/wordml/symex" xmlns:sl="http://schemas.openxmlformats.org/schemaLibrary/2006/main" mc:Ignorable="w14 w15 w16se">
+  <w:view w:val="normal"/>
+  <w:defaultTabStop w:val="708"/>
+  <w:hyphenationZone w:val="425"/>
+  <w:characterSpacingControl w:val="doNotCompress"/>
+  <w:compat>
+    <w:useFELayout/>
+    <w:compatSetting w:name="compatibilityMode" w:uri="http://schemas.microsoft.com/office/word" w:val="15"/>
+    <w:compatSetting w:name="overrideTableStyleFontSizeAndJustification" w:uri="http://schemas.microsoft.com/office/word" w:val="1"/>
+    <w:compatSetting w:name="enableOpenTypeFeatures" w:uri="http://schemas.microsoft.com/office/word" w:val="1"/>
+    <w:compatSetting w:name="doNotFlipMirrorIndents" w:uri="http://schemas.microsoft.com/office/word" w:val="1"/>
+    <w:compatSetting w:name="differentiateMultirowTableHeaders" w:uri="http://schemas.microsoft.com/office/word" w:val="1"/>
+  </w:compat>
+  <w:rsids>
+    <w:rsidRoot w:val="00505720"/>
+    <w:rsid w:val="00505720"/>
+    <w:rsid w:val="00A93E58"/>
+  </w:rsids>
+  <m:mathPr>
+    <m:mathFont m:val="Cambria Math"/>
+    <m:brkBin m:val="before"/>
+    <m:brkBinSub m:val="--"/>
+    <m:smallFrac m:val="0"/>
+    <m:dispDef/>
+    <m:lMargin m:val="0"/>
+    <m:rMargin m:val="0"/>
+    <m:defJc m:val="centerGroup"/>
+    <m:wrapIndent m:val="1440"/>
+    <m:intLim m:val="subSup"/>
+    <m:naryLim m:val="undOvr"/>
+  </m:mathPr>
+  <w:themeFontLang w:val="fr-CH"/>
+  <w:clrSchemeMapping w:bg1="light1" w:t1="dark1" w:bg2="light2" w:t2="dark2" w:accent1="accent1" w:accent2="accent2" w:accent3="accent3" w:accent4="accent4" w:accent5="accent5" w:accent6="accent6" w:hyperlink="hyperlink" w:followedHyperlink="followedHyperlink"/>
+  <w:decimalSymbol w:val="."/>
+  <w:listSeparator w:val=";"/>
+  <w15:chartTrackingRefBased/>
+</w:settings>
+</file>
+
+<file path=word/glossary/styles.xml><?xml version="1.0" encoding="utf-8"?>
+<w:styles xmlns:mc="http://schemas.openxmlformats.org/markup-compatibility/2006" xmlns:r="http://schemas.openxmlformats.org/officeDocument/2006/relationships" xmlns:w="http://schemas.openxmlformats.org/wordprocessingml/2006/main" xmlns:w14="http://schemas.microsoft.com/office/word/2010/wordml" xmlns:w15="http://schemas.microsoft.com/office/word/2012/wordml" xmlns:w16se="http://schemas.microsoft.com/office/word/2015/wordml/symex" mc:Ignorable="w14 w15 w16se">
+  <w:docDefaults>
+    <w:rPrDefault>
+      <w:rPr>
+        <w:rFonts w:asciiTheme="minorHAnsi" w:eastAsiaTheme="minorEastAsia" w:hAnsiTheme="minorHAnsi" w:cstheme="minorBidi"/>
+        <w:sz w:val="22"/>
+        <w:szCs w:val="22"/>
+        <w:lang w:val="fr-CH" w:eastAsia="fr-CH" w:bidi="ar-SA"/>
+      </w:rPr>
+    </w:rPrDefault>
+    <w:pPrDefault>
+      <w:pPr>
+        <w:spacing w:after="160" w:line="259" w:lineRule="auto"/>
+      </w:pPr>
+    </w:pPrDefault>
+  </w:docDefaults>
+  <w:latentStyles w:defLockedState="0" w:defUIPriority="99" w:defSemiHidden="0" w:defUnhideWhenUsed="0" w:defQFormat="0" w:count="371">
+    <w:lsdException w:name="Normal" w:uiPriority="0" w:qFormat="1"/>
+    <w:lsdException w:name="heading 1" w:uiPriority="9" w:qFormat="1"/>
+    <w:lsdException w:name="heading 2" w:semiHidden="1" w:uiPriority="9" w:unhideWhenUsed="1" w:qFormat="1"/>
+    <w:lsdException w:name="heading 3" w:semiHidden="1" w:uiPriority="9" w:unhideWhenUsed="1" w:qFormat="1"/>
+    <w:lsdException w:name="heading 4" w:semiHidden="1" w:uiPriority="9" w:unhideWhenUsed="1" w:qFormat="1"/>
+    <w:lsdException w:name="heading 5" w:semiHidden="1" w:uiPriority="9" w:unhideWhenUsed="1" w:qFormat="1"/>
+    <w:lsdException w:name="heading 6" w:semiHidden="1" w:uiPriority="9" w:unhideWhenUsed="1" w:qFormat="1"/>
+    <w:lsdException w:name="heading 7" w:semiHidden="1" w:uiPriority="9" w:unhideWhenUsed="1" w:qFormat="1"/>
+    <w:lsdException w:name="heading 8" w:semiHidden="1" w:uiPriority="9" w:unhideWhenUsed="1" w:qFormat="1"/>
+    <w:lsdException w:name="heading 9" w:semiHidden="1" w:uiPriority="9" w:unhideWhenUsed="1" w:qFormat="1"/>
+    <w:lsdException w:name="index 1" w:semiHidden="1" w:unhideWhenUsed="1"/>
+    <w:lsdException w:name="index 2" w:semiHidden="1" w:unhideWhenUsed="1"/>
+    <w:lsdException w:name="index 3" w:semiHidden="1" w:unhideWhenUsed="1"/>
+    <w:lsdException w:name="index 4" w:semiHidden="1" w:unhideWhenUsed="1"/>
+    <w:lsdException w:name="index 5" w:semiHidden="1" w:unhideWhenUsed="1"/>
+    <w:lsdException w:name="index 6" w:semiHidden="1" w:unhideWhenUsed="1"/>
+    <w:lsdException w:name="index 7" w:semiHidden="1" w:unhideWhenUsed="1"/>
+    <w:lsdException w:name="index 8" w:semiHidden="1" w:unhideWhenUsed="1"/>
+    <w:lsdException w:name="index 9" w:semiHidden="1" w:unhideWhenUsed="1"/>
+    <w:lsdException w:name="toc 1" w:semiHidden="1" w:uiPriority="39" w:unhideWhenUsed="1"/>
+    <w:lsdException w:name="toc 2" w:semiHidden="1" w:uiPriority="39" w:unhideWhenUsed="1"/>
+    <w:lsdException w:name="toc 3" w:semiHidden="1" w:uiPriority="39" w:unhideWhenUsed="1"/>
+    <w:lsdException w:name="toc 4" w:semiHidden="1" w:uiPriority="39" w:unhideWhenUsed="1"/>
+    <w:lsdException w:name="toc 5" w:semiHidden="1" w:uiPriority="39" w:unhideWhenUsed="1"/>
+    <w:lsdException w:name="toc 6" w:semiHidden="1" w:uiPriority="39" w:unhideWhenUsed="1"/>
+    <w:lsdException w:name="toc 7" w:semiHidden="1" w:uiPriority="39" w:unhideWhenUsed="1"/>
+    <w:lsdException w:name="toc 8" w:semiHidden="1" w:uiPriority="39" w:unhideWhenUsed="1"/>
+    <w:lsdException w:name="toc 9" w:semiHidden="1" w:uiPriority="39" w:unhideWhenUsed="1"/>
+    <w:lsdException w:name="Normal Indent" w:semiHidden="1" w:unhideWhenUsed="1"/>
+    <w:lsdException w:name="footnote text" w:semiHidden="1" w:unhideWhenUsed="1"/>
+    <w:lsdException w:name="annotation text" w:semiHidden="1" w:unhideWhenUsed="1"/>
+    <w:lsdException w:name="header" w:semiHidden="1" w:unhideWhenUsed="1"/>
+    <w:lsdException w:name="footer" w:semiHidden="1" w:unhideWhenUsed="1"/>
+    <w:lsdException w:name="index heading" w:semiHidden="1" w:unhideWhenUsed="1"/>
+    <w:lsdException w:name="caption" w:semiHidden="1" w:uiPriority="35" w:unhideWhenUsed="1" w:qFormat="1"/>
+    <w:lsdException w:name="table of figures" w:semiHidden="1" w:unhideWhenUsed="1"/>
+    <w:lsdException w:name="envelope address" w:semiHidden="1" w:unhideWhenUsed="1"/>
+    <w:lsdException w:name="envelope return" w:semiHidden="1" w:unhideWhenUsed="1"/>
+    <w:lsdException w:name="footnote reference" w:semiHidden="1" w:unhideWhenUsed="1"/>
+    <w:lsdException w:name="annotation reference" w:semiHidden="1" w:unhideWhenUsed="1"/>
+    <w:lsdException w:name="line number" w:semiHidden="1" w:unhideWhenUsed="1"/>
+    <w:lsdException w:name="page number" w:semiHidden="1" w:unhideWhenUsed="1"/>
+    <w:lsdException w:name="endnote reference" w:semiHidden="1" w:unhideWhenUsed="1"/>
+    <w:lsdException w:name="endnote text" w:semiHidden="1" w:unhideWhenUsed="1"/>
+    <w:lsdException w:name="table of authorities" w:semiHidden="1" w:unhideWhenUsed="1"/>
+    <w:lsdException w:name="macro" w:semiHidden="1" w:unhideWhenUsed="1"/>
+    <w:lsdException w:name="toa heading" w:semiHidden="1" w:unhideWhenUsed="1"/>
+    <w:lsdException w:name="List" w:semiHidden="1" w:unhideWhenUsed="1"/>
+    <w:lsdException w:name="List Bullet" w:semiHidden="1" w:unhideWhenUsed="1"/>
+    <w:lsdException w:name="List Number" w:semiHidden="1" w:unhideWhenUsed="1"/>
+    <w:lsdException w:name="List 2" w:semiHidden="1" w:unhideWhenUsed="1"/>
+    <w:lsdException w:name="List 3" w:semiHidden="1" w:unhideWhenUsed="1"/>
+    <w:lsdException w:name="List 4" w:semiHidden="1" w:unhideWhenUsed="1"/>
+    <w:lsdException w:name="List 5" w:semiHidden="1" w:unhideWhenUsed="1"/>
+    <w:lsdException w:name="List Bullet 2" w:semiHidden="1" w:unhideWhenUsed="1"/>
+    <w:lsdException w:name="List Bullet 3" w:semiHidden="1" w:unhideWhenUsed="1"/>
+    <w:lsdException w:name="List Bullet 4" w:semiHidden="1" w:unhideWhenUsed="1"/>
+    <w:lsdException w:name="List Bullet 5" w:semiHidden="1" w:unhideWhenUsed="1"/>
+    <w:lsdException w:name="List Number 2" w:semiHidden="1" w:unhideWhenUsed="1"/>
+    <w:lsdException w:name="List Number 3" w:semiHidden="1" w:unhideWhenUsed="1"/>
+    <w:lsdException w:name="List Number 4" w:semiHidden="1" w:unhideWhenUsed="1"/>
+    <w:lsdException w:name="List Number 5" w:semiHidden="1" w:unhideWhenUsed="1"/>
+    <w:lsdException w:name="Title" w:uiPriority="10" w:qFormat="1"/>
+    <w:lsdException w:name="Closing" w:semiHidden="1" w:unhideWhenUsed="1"/>
+    <w:lsdException w:name="Signature" w:semiHidden="1" w:unhideWhenUsed="1"/>
+    <w:lsdException w:name="Default Paragraph Font" w:semiHidden="1" w:uiPriority="1" w:unhideWhenUsed="1"/>
+    <w:lsdException w:name="Body Text" w:semiHidden="1" w:unhideWhenUsed="1"/>
+    <w:lsdException w:name="Body Text Indent" w:semiHidden="1" w:unhideWhenUsed="1"/>
+    <w:lsdException w:name="List Continue" w:semiHidden="1" w:unhideWhenUsed="1"/>
+    <w:lsdException w:name="List Continue 2" w:semiHidden="1" w:unhideWhenUsed="1"/>
+    <w:lsdException w:name="List Continue 3" w:semiHidden="1" w:unhideWhenUsed="1"/>
+    <w:lsdException w:name="List Continue 4" w:semiHidden="1" w:unhideWhenUsed="1"/>
+    <w:lsdException w:name="List Continue 5" w:semiHidden="1" w:unhideWhenUsed="1"/>
+    <w:lsdException w:name="Message Header" w:semiHidden="1" w:unhideWhenUsed="1"/>
+    <w:lsdException w:name="Subtitle" w:uiPriority="11" w:qFormat="1"/>
+    <w:lsdException w:name="Salutation" w:semiHidden="1" w:unhideWhenUsed="1"/>
+    <w:lsdException w:name="Date" w:semiHidden="1" w:unhideWhenUsed="1"/>
+    <w:lsdException w:name="Body Text First Indent" w:semiHidden="1" w:unhideWhenUsed="1"/>
+    <w:lsdException w:name="Body Text First Indent 2" w:semiHidden="1" w:unhideWhenUsed="1"/>
+    <w:lsdException w:name="Note Heading" w:semiHidden="1" w:unhideWhenUsed="1"/>
+    <w:lsdException w:name="Body Text 2" w:semiHidden="1" w:unhideWhenUsed="1"/>
+    <w:lsdException w:name="Body Text 3" w:semiHidden="1" w:unhideWhenUsed="1"/>
+    <w:lsdException w:name="Body Text Indent 2" w:semiHidden="1" w:unhideWhenUsed="1"/>
+    <w:lsdException w:name="Body Text Indent 3" w:semiHidden="1" w:unhideWhenUsed="1"/>
+    <w:lsdException w:name="Block Text" w:semiHidden="1" w:unhideWhenUsed="1"/>
+    <w:lsdException w:name="Hyperlink" w:semiHidden="1" w:unhideWhenUsed="1"/>
+    <w:lsdException w:name="FollowedHyperlink" w:semiHidden="1" w:unhideWhenUsed="1"/>
+    <w:lsdException w:name="Strong" w:uiPriority="22" w:qFormat="1"/>
+    <w:lsdException w:name="Emphasis" w:uiPriority="20" w:qFormat="1"/>
+    <w:lsdException w:name="Document Map" w:semiHidden="1" w:unhideWhenUsed="1"/>
+    <w:lsdException w:name="Plain Text" w:semiHidden="1" w:unhideWhenUsed="1"/>
+    <w:lsdException w:name="E-mail Signature" w:semiHidden="1" w:unhideWhenUsed="1"/>
+    <w:lsdException w:name="HTML Top of Form" w:semiHidden="1" w:unhideWhenUsed="1"/>
+    <w:lsdException w:name="HTML Bottom of Form" w:semiHidden="1" w:unhideWhenUsed="1"/>
+    <w:lsdException w:name="Normal (Web)" w:semiHidden="1" w:unhideWhenUsed="1"/>
+    <w:lsdException w:name="HTML Acronym" w:semiHidden="1" w:unhideWhenUsed="1"/>
+    <w:lsdException w:name="HTML Address" w:semiHidden="1" w:unhideWhenUsed="1"/>
+    <w:lsdException w:name="HTML Cite" w:semiHidden="1" w:unhideWhenUsed="1"/>
+    <w:lsdException w:name="HTML Code" w:semiHidden="1" w:unhideWhenUsed="1"/>
+    <w:lsdException w:name="HTML Definition" w:semiHidden="1" w:unhideWhenUsed="1"/>
+    <w:lsdException w:name="HTML Keyboard" w:semiHidden="1" w:unhideWhenUsed="1"/>
+    <w:lsdException w:name="HTML Preformatted" w:semiHidden="1" w:unhideWhenUsed="1"/>
+    <w:lsdException w:name="HTML Sample" w:semiHidden="1" w:unhideWhenUsed="1"/>
+    <w:lsdException w:name="HTML Typewriter" w:semiHidden="1" w:unhideWhenUsed="1"/>
+    <w:lsdException w:name="HTML Variable" w:semiHidden="1" w:unhideWhenUsed="1"/>
+    <w:lsdException w:name="Normal Table" w:semiHidden="1" w:unhideWhenUsed="1"/>
+    <w:lsdException w:name="annotation subject" w:semiHidden="1" w:unhideWhenUsed="1"/>
+    <w:lsdException w:name="No List" w:semiHidden="1" w:unhideWhenUsed="1"/>
+    <w:lsdException w:name="Outline List 1" w:semiHidden="1" w:unhideWhenUsed="1"/>
+    <w:lsdException w:name="Outline List 2" w:semiHidden="1" w:unhideWhenUsed="1"/>
+    <w:lsdException w:name="Outline List 3" w:semiHidden="1" w:unhideWhenUsed="1"/>
+    <w:lsdException w:name="Table Simple 1" w:semiHidden="1" w:unhideWhenUsed="1"/>
+    <w:lsdException w:name="Table Simple 2" w:semiHidden="1" w:unhideWhenUsed="1"/>
+    <w:lsdException w:name="Table Simple 3" w:semiHidden="1" w:unhideWhenUsed="1"/>
+    <w:lsdException w:name="Table Classic 1" w:semiHidden="1" w:unhideWhenUsed="1"/>
+    <w:lsdException w:name="Table Classic 2" w:semiHidden="1" w:unhideWhenUsed="1"/>
+    <w:lsdException w:name="Table Classic 3" w:semiHidden="1" w:unhideWhenUsed="1"/>
+    <w:lsdException w:name="Table Classic 4" w:semiHidden="1" w:unhideWhenUsed="1"/>
+    <w:lsdException w:name="Table Colorful 1" w:semiHidden="1" w:unhideWhenUsed="1"/>
+    <w:lsdException w:name="Table Colorful 2" w:semiHidden="1" w:unhideWhenUsed="1"/>
+    <w:lsdException w:name="Table Colorful 3" w:semiHidden="1" w:unhideWhenUsed="1"/>
+    <w:lsdException w:name="Table Columns 1" w:semiHidden="1" w:unhideWhenUsed="1"/>
+    <w:lsdException w:name="Table Columns 2" w:semiHidden="1" w:unhideWhenUsed="1"/>
+    <w:lsdException w:name="Table Columns 3" w:semiHidden="1" w:unhideWhenUsed="1"/>
+    <w:lsdException w:name="Table Columns 4" w:semiHidden="1" w:unhideWhenUsed="1"/>
+    <w:lsdException w:name="Table Columns 5" w:semiHidden="1" w:unhideWhenUsed="1"/>
+    <w:lsdException w:name="Table Grid 1" w:semiHidden="1" w:unhideWhenUsed="1"/>
+    <w:lsdException w:name="Table Grid 2" w:semiHidden="1" w:unhideWhenUsed="1"/>
+    <w:lsdException w:name="Table Grid 3" w:semiHidden="1" w:unhideWhenUsed="1"/>
+    <w:lsdException w:name="Table Grid 4" w:semiHidden="1" w:unhideWhenUsed="1"/>
+    <w:lsdException w:name="Table Grid 5" w:semiHidden="1" w:unhideWhenUsed="1"/>
+    <w:lsdException w:name="Table Grid 6" w:semiHidden="1" w:unhideWhenUsed="1"/>
+    <w:lsdException w:name="Table Grid 7" w:semiHidden="1" w:unhideWhenUsed="1"/>
+    <w:lsdException w:name="Table Grid 8" w:semiHidden="1" w:unhideWhenUsed="1"/>
+    <w:lsdException w:name="Table List 1" w:semiHidden="1" w:unhideWhenUsed="1"/>
+    <w:lsdException w:name="Table List 2" w:semiHidden="1" w:unhideWhenUsed="1"/>
+    <w:lsdException w:name="Table List 3" w:semiHidden="1" w:unhideWhenUsed="1"/>
+    <w:lsdException w:name="Table List 4" w:semiHidden="1" w:unhideWhenUsed="1"/>
+    <w:lsdException w:name="Table List 5" w:semiHidden="1" w:unhideWhenUsed="1"/>
+    <w:lsdException w:name="Table List 6" w:semiHidden="1" w:unhideWhenUsed="1"/>
+    <w:lsdException w:name="Table List 7" w:semiHidden="1" w:unhideWhenUsed="1"/>
+    <w:lsdException w:name="Table List 8" w:semiHidden="1" w:unhideWhenUsed="1"/>
+    <w:lsdException w:name="Table 3D effects 1" w:semiHidden="1" w:unhideWhenUsed="1"/>
+    <w:lsdException w:name="Table 3D effects 2" w:semiHidden="1" w:unhideWhenUsed="1"/>
+    <w:lsdException w:name="Table 3D effects 3" w:semiHidden="1" w:unhideWhenUsed="1"/>
+    <w:lsdException w:name="Table Contemporary" w:semiHidden="1" w:unhideWhenUsed="1"/>
+    <w:lsdException w:name="Table Elegant" w:semiHidden="1" w:unhideWhenUsed="1"/>
+    <w:lsdException w:name="Table Professional" w:semiHidden="1" w:unhideWhenUsed="1"/>
+    <w:lsdException w:name="Table Subtle 1" w:semiHidden="1" w:unhideWhenUsed="1"/>
+    <w:lsdException w:name="Table Subtle 2" w:semiHidden="1" w:unhideWhenUsed="1"/>
+    <w:lsdException w:name="Table Web 1" w:semiHidden="1" w:unhideWhenUsed="1"/>
+    <w:lsdException w:name="Table Web 2" w:semiHidden="1" w:unhideWhenUsed="1"/>
+    <w:lsdException w:name="Table Web 3" w:semiHidden="1" w:unhideWhenUsed="1"/>
+    <w:lsdException w:name="Balloon Text" w:semiHidden="1" w:unhideWhenUsed="1"/>
+    <w:lsdException w:name="Table Grid" w:uiPriority="39"/>
+    <w:lsdException w:name="Table Theme" w:semiHidden="1" w:unhideWhenUsed="1"/>
+    <w:lsdException w:name="Placeholder Text" w:semiHidden="1"/>
+    <w:lsdException w:name="No Spacing" w:uiPriority="1" w:qFormat="1"/>
+    <w:lsdException w:name="Light Shading" w:uiPriority="60"/>
+    <w:lsdException w:name="Light List" w:uiPriority="61"/>
+    <w:lsdException w:name="Light Grid" w:uiPriority="62"/>
+    <w:lsdException w:name="Medium Shading 1" w:uiPriority="63"/>
+    <w:lsdException w:name="Medium Shading 2" w:uiPriority="64"/>
+    <w:lsdException w:name="Medium List 1" w:uiPriority="65"/>
+    <w:lsdException w:name="Medium List 2" w:uiPriority="66"/>
+    <w:lsdException w:name="Medium Grid 1" w:uiPriority="67"/>
+    <w:lsdException w:name="Medium Grid 2" w:uiPriority="68"/>
+    <w:lsdException w:name="Medium Grid 3" w:uiPriority="69"/>
+    <w:lsdException w:name="Dark List" w:uiPriority="70"/>
+    <w:lsdException w:name="Colorful Shading" w:uiPriority="71"/>
+    <w:lsdException w:name="Colorful List" w:uiPriority="72"/>
+    <w:lsdException w:name="Colorful Grid" w:uiPriority="73"/>
+    <w:lsdException w:name="Light Shading Accent 1" w:uiPriority="60"/>
+    <w:lsdException w:name="Light List Accent 1" w:uiPriority="61"/>
+    <w:lsdException w:name="Light Grid Accent 1" w:uiPriority="62"/>
+    <w:lsdException w:name="Medium Shading 1 Accent 1" w:uiPriority="63"/>
+    <w:lsdException w:name="Medium Shading 2 Accent 1" w:uiPriority="64"/>
+    <w:lsdException w:name="Medium List 1 Accent 1" w:uiPriority="65"/>
+    <w:lsdException w:name="Revision" w:semiHidden="1"/>
+    <w:lsdException w:name="List Paragraph" w:uiPriority="34" w:qFormat="1"/>
+    <w:lsdException w:name="Quote" w:uiPriority="29" w:qFormat="1"/>
+    <w:lsdException w:name="Intense Quote" w:uiPriority="30" w:qFormat="1"/>
+    <w:lsdException w:name="Medium List 2 Accent 1" w:uiPriority="66"/>
+    <w:lsdException w:name="Medium Grid 1 Accent 1" w:uiPriority="67"/>
+    <w:lsdException w:name="Medium Grid 2 Accent 1" w:uiPriority="68"/>
+    <w:lsdException w:name="Medium Grid 3 Accent 1" w:uiPriority="69"/>
+    <w:lsdException w:name="Dark List Accent 1" w:uiPriority="70"/>
+    <w:lsdException w:name="Colorful Shading Accent 1" w:uiPriority="71"/>
+    <w:lsdException w:name="Colorful List Accent 1" w:uiPriority="72"/>
+    <w:lsdException w:name="Colorful Grid Accent 1" w:uiPriority="73"/>
+    <w:lsdException w:name="Light Shading Accent 2" w:uiPriority="60"/>
+    <w:lsdException w:name="Light List Accent 2" w:uiPriority="61"/>
+    <w:lsdException w:name="Light Grid Accent 2" w:uiPriority="62"/>
+    <w:lsdException w:name="Medium Shading 1 Accent 2" w:uiPriority="63"/>
+    <w:lsdException w:name="Medium Shading 2 Accent 2" w:uiPriority="64"/>
+    <w:lsdException w:name="Medium List 1 Accent 2" w:uiPriority="65"/>
+    <w:lsdException w:name="Medium List 2 Accent 2" w:uiPriority="66"/>
+    <w:lsdException w:name="Medium Grid 1 Accent 2" w:uiPriority="67"/>
+    <w:lsdException w:name="Medium Grid 2 Accent 2" w:uiPriority="68"/>
+    <w:lsdException w:name="Medium Grid 3 Accent 2" w:uiPriority="69"/>
+    <w:lsdException w:name="Dark List Accent 2" w:uiPriority="70"/>
+    <w:lsdException w:name="Colorful Shading Accent 2" w:uiPriority="71"/>
+    <w:lsdException w:name="Colorful List Accent 2" w:uiPriority="72"/>
+    <w:lsdException w:name="Colorful Grid Accent 2" w:uiPriority="73"/>
+    <w:lsdException w:name="Light Shading Accent 3" w:uiPriority="60"/>
+    <w:lsdException w:name="Light List Accent 3" w:uiPriority="61"/>
+    <w:lsdException w:name="Light Grid Accent 3" w:uiPriority="62"/>
+    <w:lsdException w:name="Medium Shading 1 Accent 3" w:uiPriority="63"/>
+    <w:lsdException w:name="Medium Shading 2 Accent 3" w:uiPriority="64"/>
+    <w:lsdException w:name="Medium List 1 Accent 3" w:uiPriority="65"/>
+    <w:lsdException w:name="Medium List 2 Accent 3" w:uiPriority="66"/>
+    <w:lsdException w:name="Medium Grid 1 Accent 3" w:uiPriority="67"/>
+    <w:lsdException w:name="Medium Grid 2 Accent 3" w:uiPriority="68"/>
+    <w:lsdException w:name="Medium Grid 3 Accent 3" w:uiPriority="69"/>
+    <w:lsdException w:name="Dark List Accent 3" w:uiPriority="70"/>
+    <w:lsdException w:name="Colorful Shading Accent 3" w:uiPriority="71"/>
+    <w:lsdException w:name="Colorful List Accent 3" w:uiPriority="72"/>
+    <w:lsdException w:name="Colorful Grid Accent 3" w:uiPriority="73"/>
+    <w:lsdException w:name="Light Shading Accent 4" w:uiPriority="60"/>
+    <w:lsdException w:name="Light List Accent 4" w:uiPriority="61"/>
+    <w:lsdException w:name="Light Grid Accent 4" w:uiPriority="62"/>
+    <w:lsdException w:name="Medium Shading 1 Accent 4" w:uiPriority="63"/>
+    <w:lsdException w:name="Medium Shading 2 Accent 4" w:uiPriority="64"/>
+    <w:lsdException w:name="Medium List 1 Accent 4" w:uiPriority="65"/>
+    <w:lsdException w:name="Medium List 2 Accent 4" w:uiPriority="66"/>
+    <w:lsdException w:name="Medium Grid 1 Accent 4" w:uiPriority="67"/>
+    <w:lsdException w:name="Medium Grid 2 Accent 4" w:uiPriority="68"/>
+    <w:lsdException w:name="Medium Grid 3 Accent 4" w:uiPriority="69"/>
+    <w:lsdException w:name="Dark List Accent 4" w:uiPriority="70"/>
+    <w:lsdException w:name="Colorful Shading Accent 4" w:uiPriority="71"/>
+    <w:lsdException w:name="Colorful List Accent 4" w:uiPriority="72"/>
+    <w:lsdException w:name="Colorful Grid Accent 4" w:uiPriority="73"/>
+    <w:lsdException w:name="Light Shading Accent 5" w:uiPriority="60"/>
+    <w:lsdException w:name="Light List Accent 5" w:uiPriority="61"/>
+    <w:lsdException w:name="Light Grid Accent 5" w:uiPriority="62"/>
+    <w:lsdException w:name="Medium Shading 1 Accent 5" w:uiPriority="63"/>
+    <w:lsdException w:name="Medium Shading 2 Accent 5" w:uiPriority="64"/>
+    <w:lsdException w:name="Medium List 1 Accent 5" w:uiPriority="65"/>
+    <w:lsdException w:name="Medium List 2 Accent 5" w:uiPriority="66"/>
+    <w:lsdException w:name="Medium Grid 1 Accent 5" w:uiPriority="67"/>
+    <w:lsdException w:name="Medium Grid 2 Accent 5" w:uiPriority="68"/>
+    <w:lsdException w:name="Medium Grid 3 Accent 5" w:uiPriority="69"/>
+    <w:lsdException w:name="Dark List Accent 5" w:uiPriority="70"/>
+    <w:lsdException w:name="Colorful Shading Accent 5" w:uiPriority="71"/>
+    <w:lsdException w:name="Colorful List Accent 5" w:uiPriority="72"/>
+    <w:lsdException w:name="Colorful Grid Accent 5" w:uiPriority="73"/>
+    <w:lsdException w:name="Light Shading Accent 6" w:uiPriority="60"/>
+    <w:lsdException w:name="Light List Accent 6" w:uiPriority="61"/>
+    <w:lsdException w:name="Light Grid Accent 6" w:uiPriority="62"/>
+    <w:lsdException w:name="Medium Shading 1 Accent 6" w:uiPriority="63"/>
+    <w:lsdException w:name="Medium Shading 2 Accent 6" w:uiPriority="64"/>
+    <w:lsdException w:name="Medium List 1 Accent 6" w:uiPriority="65"/>
+    <w:lsdException w:name="Medium List 2 Accent 6" w:uiPriority="66"/>
+    <w:lsdException w:name="Medium Grid 1 Accent 6" w:uiPriority="67"/>
+    <w:lsdException w:name="Medium Grid 2 Accent 6" w:uiPriority="68"/>
+    <w:lsdException w:name="Medium Grid 3 Accent 6" w:uiPriority="69"/>
+    <w:lsdException w:name="Dark List Accent 6" w:uiPriority="70"/>
+    <w:lsdException w:name="Colorful Shading Accent 6" w:uiPriority="71"/>
+    <w:lsdException w:name="Colorful List Accent 6" w:uiPriority="72"/>
+    <w:lsdException w:name="Colorful Grid Accent 6" w:uiPriority="73"/>
+    <w:lsdException w:name="Subtle Emphasis" w:uiPriority="19" w:qFormat="1"/>
+    <w:lsdException w:name="Intense Emphasis" w:uiPriority="21" w:qFormat="1"/>
+    <w:lsdException w:name="Subtle Reference" w:uiPriority="31" w:qFormat="1"/>
+    <w:lsdException w:name="Intense Reference" w:uiPriority="32" w:qFormat="1"/>
+    <w:lsdException w:name="Book Title" w:uiPriority="33" w:qFormat="1"/>
+    <w:lsdException w:name="Bibliography" w:semiHidden="1" w:uiPriority="37" w:unhideWhenUsed="1"/>
+    <w:lsdException w:name="TOC Heading" w:semiHidden="1" w:uiPriority="39" w:unhideWhenUsed="1" w:qFormat="1"/>
+    <w:lsdException w:name="Plain Table 1" w:uiPriority="41"/>
+    <w:lsdException w:name="Plain Table 2" w:uiPriority="42"/>
+    <w:lsdException w:name="Plain Table 3" w:uiPriority="43"/>
+    <w:lsdException w:name="Plain Table 4" w:uiPriority="44"/>
+    <w:lsdException w:name="Plain Table 5" w:uiPriority="45"/>
+    <w:lsdException w:name="Grid Table Light" w:uiPriority="40"/>
+    <w:lsdException w:name="Grid Table 1 Light" w:uiPriority="46"/>
+    <w:lsdException w:name="Grid Table 2" w:uiPriority="47"/>
+    <w:lsdException w:name="Grid Table 3" w:uiPriority="48"/>
+    <w:lsdException w:name="Grid Table 4" w:uiPriority="49"/>
+    <w:lsdException w:name="Grid Table 5 Dark" w:uiPriority="50"/>
+    <w:lsdException w:name="Grid Table 6 Colorful" w:uiPriority="51"/>
+    <w:lsdException w:name="Grid Table 7 Colorful" w:uiPriority="52"/>
+    <w:lsdException w:name="Grid Table 1 Light Accent 1" w:uiPriority="46"/>
+    <w:lsdException w:name="Grid Table 2 Accent 1" w:uiPriority="47"/>
+    <w:lsdException w:name="Grid Table 3 Accent 1" w:uiPriority="48"/>
+    <w:lsdException w:name="Grid Table 4 Accent 1" w:uiPriority="49"/>
+    <w:lsdException w:name="Grid Table 5 Dark Accent 1" w:uiPriority="50"/>
+    <w:lsdException w:name="Grid Table 6 Colorful Accent 1" w:uiPriority="51"/>
+    <w:lsdException w:name="Grid Table 7 Colorful Accent 1" w:uiPriority="52"/>
+    <w:lsdException w:name="Grid Table 1 Light Accent 2" w:uiPriority="46"/>
+    <w:lsdException w:name="Grid Table 2 Accent 2" w:uiPriority="47"/>
+    <w:lsdException w:name="Grid Table 3 Accent 2" w:uiPriority="48"/>
+    <w:lsdException w:name="Grid Table 4 Accent 2" w:uiPriority="49"/>
+    <w:lsdException w:name="Grid Table 5 Dark Accent 2" w:uiPriority="50"/>
+    <w:lsdException w:name="Grid Table 6 Colorful Accent 2" w:uiPriority="51"/>
+    <w:lsdException w:name="Grid Table 7 Colorful Accent 2" w:uiPriority="52"/>
+    <w:lsdException w:name="Grid Table 1 Light Accent 3" w:uiPriority="46"/>
+    <w:lsdException w:name="Grid Table 2 Accent 3" w:uiPriority="47"/>
+    <w:lsdException w:name="Grid Table 3 Accent 3" w:uiPriority="48"/>
+    <w:lsdException w:name="Grid Table 4 Accent 3" w:uiPriority="49"/>
+    <w:lsdException w:name="Grid Table 5 Dark Accent 3" w:uiPriority="50"/>
+    <w:lsdException w:name="Grid Table 6 Colorful Accent 3" w:uiPriority="51"/>
+    <w:lsdException w:name="Grid Table 7 Colorful Accent 3" w:uiPriority="52"/>
+    <w:lsdException w:name="Grid Table 1 Light Accent 4" w:uiPriority="46"/>
+    <w:lsdException w:name="Grid Table 2 Accent 4" w:uiPriority="47"/>
+    <w:lsdException w:name="Grid Table 3 Accent 4" w:uiPriority="48"/>
+    <w:lsdException w:name="Grid Table 4 Accent 4" w:uiPriority="49"/>
+    <w:lsdException w:name="Grid Table 5 Dark Accent 4" w:uiPriority="50"/>
+    <w:lsdException w:name="Grid Table 6 Colorful Accent 4" w:uiPriority="51"/>
+    <w:lsdException w:name="Grid Table 7 Colorful Accent 4" w:uiPriority="52"/>
+    <w:lsdException w:name="Grid Table 1 Light Accent 5" w:uiPriority="46"/>
+    <w:lsdException w:name="Grid Table 2 Accent 5" w:uiPriority="47"/>
+    <w:lsdException w:name="Grid Table 3 Accent 5" w:uiPriority="48"/>
+    <w:lsdException w:name="Grid Table 4 Accent 5" w:uiPriority="49"/>
+    <w:lsdException w:name="Grid Table 5 Dark Accent 5" w:uiPriority="50"/>
+    <w:lsdException w:name="Grid Table 6 Colorful Accent 5" w:uiPriority="51"/>
+    <w:lsdException w:name="Grid Table 7 Colorful Accent 5" w:uiPriority="52"/>
+    <w:lsdException w:name="Grid Table 1 Light Accent 6" w:uiPriority="46"/>
+    <w:lsdException w:name="Grid Table 2 Accent 6" w:uiPriority="47"/>
+    <w:lsdException w:name="Grid Table 3 Accent 6" w:uiPriority="48"/>
+    <w:lsdException w:name="Grid Table 4 Accent 6" w:uiPriority="49"/>
+    <w:lsdException w:name="Grid Table 5 Dark Accent 6" w:uiPriority="50"/>
+    <w:lsdException w:name="Grid Table 6 Colorful Accent 6" w:uiPriority="51"/>
+    <w:lsdException w:name="Grid Table 7 Colorful Accent 6" w:uiPriority="52"/>
+    <w:lsdException w:name="List Table 1 Light" w:uiPriority="46"/>
+    <w:lsdException w:name="List Table 2" w:uiPriority="47"/>
+    <w:lsdException w:name="List Table 3" w:uiPriority="48"/>
+    <w:lsdException w:name="List Table 4" w:uiPriority="49"/>
+    <w:lsdException w:name="List Table 5 Dark" w:uiPriority="50"/>
+    <w:lsdException w:name="List Table 6 Colorful" w:uiPriority="51"/>
+    <w:lsdException w:name="List Table 7 Colorful" w:uiPriority="52"/>
+    <w:lsdException w:name="List Table 1 Light Accent 1" w:uiPriority="46"/>
+    <w:lsdException w:name="List Table 2 Accent 1" w:uiPriority="47"/>
+    <w:lsdException w:name="List Table 3 Accent 1" w:uiPriority="48"/>
+    <w:lsdException w:name="List Table 4 Accent 1" w:uiPriority="49"/>
+    <w:lsdException w:name="List Table 5 Dark Accent 1" w:uiPriority="50"/>
+    <w:lsdException w:name="List Table 6 Colorful Accent 1" w:uiPriority="51"/>
+    <w:lsdException w:name="List Table 7 Colorful Accent 1" w:uiPriority="52"/>
+    <w:lsdException w:name="List Table 1 Light Accent 2" w:uiPriority="46"/>
+    <w:lsdException w:name="List Table 2 Accent 2" w:uiPriority="47"/>
+    <w:lsdException w:name="List Table 3 Accent 2" w:uiPriority="48"/>
+    <w:lsdException w:name="List Table 4 Accent 2" w:uiPriority="49"/>
+    <w:lsdException w:name="List Table 5 Dark Accent 2" w:uiPriority="50"/>
+    <w:lsdException w:name="List Table 6 Colorful Accent 2" w:uiPriority="51"/>
+    <w:lsdException w:name="List Table 7 Colorful Accent 2" w:uiPriority="52"/>
+    <w:lsdException w:name="List Table 1 Light Accent 3" w:uiPriority="46"/>
+    <w:lsdException w:name="List Table 2 Accent 3" w:uiPriority="47"/>
+    <w:lsdException w:name="List Table 3 Accent 3" w:uiPriority="48"/>
+    <w:lsdException w:name="List Table 4 Accent 3" w:uiPriority="49"/>
+    <w:lsdException w:name="List Table 5 Dark Accent 3" w:uiPriority="50"/>
+    <w:lsdException w:name="List Table 6 Colorful Accent 3" w:uiPriority="51"/>
+    <w:lsdException w:name="List Table 7 Colorful Accent 3" w:uiPriority="52"/>
+    <w:lsdException w:name="List Table 1 Light Accent 4" w:uiPriority="46"/>
+    <w:lsdException w:name="List Table 2 Accent 4" w:uiPriority="47"/>
+    <w:lsdException w:name="List Table 3 Accent 4" w:uiPriority="48"/>
+    <w:lsdException w:name="List Table 4 Accent 4" w:uiPriority="49"/>
+    <w:lsdException w:name="List Table 5 Dark Accent 4" w:uiPriority="50"/>
+    <w:lsdException w:name="List Table 6 Colorful Accent 4" w:uiPriority="51"/>
+    <w:lsdException w:name="List Table 7 Colorful Accent 4" w:uiPriority="52"/>
+    <w:lsdException w:name="List Table 1 Light Accent 5" w:uiPriority="46"/>
+    <w:lsdException w:name="List Table 2 Accent 5" w:uiPriority="47"/>
+    <w:lsdException w:name="List Table 3 Accent 5" w:uiPriority="48"/>
+    <w:lsdException w:name="List Table 4 Accent 5" w:uiPriority="49"/>
+    <w:lsdException w:name="List Table 5 Dark Accent 5" w:uiPriority="50"/>
+    <w:lsdException w:name="List Table 6 Colorful Accent 5" w:uiPriority="51"/>
+    <w:lsdException w:name="List Table 7 Colorful Accent 5" w:uiPriority="52"/>
+    <w:lsdException w:name="List Table 1 Light Accent 6" w:uiPriority="46"/>
+    <w:lsdException w:name="List Table 2 Accent 6" w:uiPriority="47"/>
+    <w:lsdException w:name="List Table 3 Accent 6" w:uiPriority="48"/>
+    <w:lsdException w:name="List Table 4 Accent 6" w:uiPriority="49"/>
+    <w:lsdException w:name="List Table 5 Dark Accent 6" w:uiPriority="50"/>
+    <w:lsdException w:name="List Table 6 Colorful Accent 6" w:uiPriority="51"/>
+    <w:lsdException w:name="List Table 7 Colorful Accent 6" w:uiPriority="52"/>
+  </w:latentStyles>
+  <w:style w:type="paragraph" w:default="1" w:styleId="Normal">
+    <w:name w:val="Normal"/>
+    <w:qFormat/>
+  </w:style>
+  <w:style w:type="character" w:default="1" w:styleId="Policepardfaut">
+    <w:name w:val="Default Paragraph Font"/>
+    <w:uiPriority w:val="1"/>
+    <w:semiHidden/>
+    <w:unhideWhenUsed/>
+  </w:style>
+  <w:style w:type="table" w:default="1" w:styleId="TableauNormal">
+    <w:name w:val="Normal Table"/>
+    <w:uiPriority w:val="99"/>
+    <w:semiHidden/>
+    <w:unhideWhenUsed/>
+    <w:tblPr>
+      <w:tblInd w:w="0" w:type="dxa"/>
+      <w:tblCellMar>
+        <w:top w:w="0" w:type="dxa"/>
+        <w:left w:w="108" w:type="dxa"/>
+        <w:bottom w:w="0" w:type="dxa"/>
+        <w:right w:w="108" w:type="dxa"/>
+      </w:tblCellMar>
+    </w:tblPr>
+  </w:style>
+  <w:style w:type="numbering" w:default="1" w:styleId="Aucuneliste">
+    <w:name w:val="No List"/>
+    <w:uiPriority w:val="99"/>
+    <w:semiHidden/>
+    <w:unhideWhenUsed/>
+  </w:style>
+  <w:style w:type="paragraph" w:customStyle="1" w:styleId="4F93DFAC82804DED8493644F621CE8E2">
+    <w:name w:val="4F93DFAC82804DED8493644F621CE8E2"/>
+    <w:rsid w:val="00505720"/>
+  </w:style>
+  <w:style w:type="paragraph" w:customStyle="1" w:styleId="9B0C8D5E9A7D43AEB776B96391915342">
+    <w:name w:val="9B0C8D5E9A7D43AEB776B96391915342"/>
+    <w:rsid w:val="00505720"/>
+  </w:style>
+  <w:style w:type="paragraph" w:customStyle="1" w:styleId="5DA11DA4E7D74DB98F71FDDC60C4393F">
+    <w:name w:val="5DA11DA4E7D74DB98F71FDDC60C4393F"/>
+    <w:rsid w:val="00505720"/>
+  </w:style>
+</w:styles>
+</file>
+
+<file path=word/glossary/webSettings.xml><?xml version="1.0" encoding="utf-8"?>
+<w:webSettings xmlns:mc="http://schemas.openxmlformats.org/markup-compatibility/2006" xmlns:r="http://schemas.openxmlformats.org/officeDocument/2006/relationships" xmlns:w="http://schemas.openxmlformats.org/wordprocessingml/2006/main" xmlns:w14="http://schemas.microsoft.com/office/word/2010/wordml" xmlns:w15="http://schemas.microsoft.com/office/word/2012/wordml" xmlns:w16se="http://schemas.microsoft.com/office/word/2015/wordml/symex" mc:Ignorable="w14 w15 w16se">
+  <w:optimizeForBrowser/>
+  <w:allowPNG/>
+</w:webSettings>
 </file>
 
 <file path=word/theme/theme1.xml><?xml version="1.0" encoding="utf-8"?>
@@ -1733,7 +3144,7 @@
 </file>
 
 <file path=customXml/itemProps1.xml><?xml version="1.0" encoding="utf-8"?>
-<ds:datastoreItem xmlns:ds="http://schemas.openxmlformats.org/officeDocument/2006/customXml" ds:itemID="{7C0DE1E3-1254-44EF-BC43-EC53779B2239}">
+<ds:datastoreItem xmlns:ds="http://schemas.openxmlformats.org/officeDocument/2006/customXml" ds:itemID="{85BB1F55-266D-4698-9C9A-0597ACA16569}">
   <ds:schemaRefs>
     <ds:schemaRef ds:uri="http://schemas.openxmlformats.org/officeDocument/2006/bibliography"/>
   </ds:schemaRefs>

</xml_diff>

<commit_message>
update the ticket system
</commit_message>
<xml_diff>
--- a/Doc/Work In Progress/Memo.docx
+++ b/Doc/Work In Progress/Memo.docx
@@ -248,7 +248,7 @@
           <w:r>
             <w:fldChar w:fldCharType="separate"/>
           </w:r>
-          <w:hyperlink w:anchor="_Toc153279898" w:history="1">
+          <w:hyperlink w:anchor="_Toc153886406" w:history="1">
             <w:r>
               <w:rPr>
                 <w:rStyle w:val="Lienhypertexte"/>
@@ -275,7 +275,7 @@
                 <w:noProof/>
                 <w:webHidden/>
               </w:rPr>
-              <w:instrText xml:space="preserve"> PAGEREF _Toc153279898 \h </w:instrText>
+              <w:instrText xml:space="preserve"> PAGEREF _Toc153886406 \h </w:instrText>
             </w:r>
             <w:r>
               <w:rPr>
@@ -317,7 +317,7 @@
               <w:noProof/>
             </w:rPr>
           </w:pPr>
-          <w:hyperlink w:anchor="_Toc153279899" w:history="1">
+          <w:hyperlink w:anchor="_Toc153886407" w:history="1">
             <w:r>
               <w:rPr>
                 <w:rStyle w:val="Lienhypertexte"/>
@@ -344,7 +344,7 @@
                 <w:noProof/>
                 <w:webHidden/>
               </w:rPr>
-              <w:instrText xml:space="preserve"> PAGEREF _Toc153279899 \h </w:instrText>
+              <w:instrText xml:space="preserve"> PAGEREF _Toc153886407 \h </w:instrText>
             </w:r>
             <w:r>
               <w:rPr>
@@ -386,12 +386,81 @@
               <w:noProof/>
             </w:rPr>
           </w:pPr>
-          <w:hyperlink w:anchor="_Toc153279900" w:history="1">
+          <w:hyperlink w:anchor="_Toc153886408" w:history="1">
             <w:r>
               <w:rPr>
                 <w:rStyle w:val="Lienhypertexte"/>
                 <w:noProof/>
               </w:rPr>
+              <w:t>3. Explication du code :</w:t>
+            </w:r>
+            <w:r>
+              <w:rPr>
+                <w:noProof/>
+                <w:webHidden/>
+              </w:rPr>
+              <w:tab/>
+            </w:r>
+            <w:r>
+              <w:rPr>
+                <w:noProof/>
+                <w:webHidden/>
+              </w:rPr>
+              <w:fldChar w:fldCharType="begin"/>
+            </w:r>
+            <w:r>
+              <w:rPr>
+                <w:noProof/>
+                <w:webHidden/>
+              </w:rPr>
+              <w:instrText xml:space="preserve"> PAGEREF _Toc153886408 \h </w:instrText>
+            </w:r>
+            <w:r>
+              <w:rPr>
+                <w:noProof/>
+                <w:webHidden/>
+              </w:rPr>
+            </w:r>
+            <w:r>
+              <w:rPr>
+                <w:noProof/>
+                <w:webHidden/>
+              </w:rPr>
+              <w:fldChar w:fldCharType="separate"/>
+            </w:r>
+            <w:r>
+              <w:rPr>
+                <w:noProof/>
+                <w:webHidden/>
+              </w:rPr>
+              <w:t>3</w:t>
+            </w:r>
+            <w:r>
+              <w:rPr>
+                <w:noProof/>
+                <w:webHidden/>
+              </w:rPr>
+              <w:fldChar w:fldCharType="end"/>
+            </w:r>
+          </w:hyperlink>
+        </w:p>
+        <w:p>
+          <w:pPr>
+            <w:pStyle w:val="TM1"/>
+            <w:tabs>
+              <w:tab w:val="right" w:leader="dot" w:pos="9062"/>
+            </w:tabs>
+            <w:rPr>
+              <w:rFonts w:cstheme="minorBidi"/>
+              <w:noProof/>
+            </w:rPr>
+          </w:pPr>
+          <w:hyperlink w:anchor="_Toc153886409" w:history="1">
+            <w:r>
+              <w:rPr>
+                <w:rStyle w:val="Lienhypertexte"/>
+                <w:noProof/>
+              </w:rPr>
               <w:t>4. Les syntaxes :</w:t>
             </w:r>
             <w:r>
@@ -413,7 +482,7 @@
                 <w:noProof/>
                 <w:webHidden/>
               </w:rPr>
-              <w:instrText xml:space="preserve"> PAGEREF _Toc153279900 \h </w:instrText>
+              <w:instrText xml:space="preserve"> PAGEREF _Toc153886409 \h </w:instrText>
             </w:r>
             <w:r>
               <w:rPr>
@@ -433,7 +502,7 @@
                 <w:noProof/>
                 <w:webHidden/>
               </w:rPr>
-              <w:t>4</w:t>
+              <w:t>7</w:t>
             </w:r>
             <w:r>
               <w:rPr>
@@ -455,7 +524,7 @@
               <w:noProof/>
             </w:rPr>
           </w:pPr>
-          <w:hyperlink w:anchor="_Toc153279901" w:history="1">
+          <w:hyperlink w:anchor="_Toc153886410" w:history="1">
             <w:r>
               <w:rPr>
                 <w:rStyle w:val="Lienhypertexte"/>
@@ -482,7 +551,7 @@
                 <w:noProof/>
                 <w:webHidden/>
               </w:rPr>
-              <w:instrText xml:space="preserve"> PAGEREF _Toc153279901 \h </w:instrText>
+              <w:instrText xml:space="preserve"> PAGEREF _Toc153886410 \h </w:instrText>
             </w:r>
             <w:r>
               <w:rPr>
@@ -502,7 +571,7 @@
                 <w:noProof/>
                 <w:webHidden/>
               </w:rPr>
-              <w:t>4</w:t>
+              <w:t>7</w:t>
             </w:r>
             <w:r>
               <w:rPr>
@@ -524,7 +593,7 @@
               <w:noProof/>
             </w:rPr>
           </w:pPr>
-          <w:hyperlink w:anchor="_Toc153279902" w:history="1">
+          <w:hyperlink w:anchor="_Toc153886411" w:history="1">
             <w:r>
               <w:rPr>
                 <w:rStyle w:val="Lienhypertexte"/>
@@ -551,7 +620,7 @@
                 <w:noProof/>
                 <w:webHidden/>
               </w:rPr>
-              <w:instrText xml:space="preserve"> PAGEREF _Toc153279902 \h </w:instrText>
+              <w:instrText xml:space="preserve"> PAGEREF _Toc153886411 \h </w:instrText>
             </w:r>
             <w:r>
               <w:rPr>
@@ -571,7 +640,7 @@
                 <w:noProof/>
                 <w:webHidden/>
               </w:rPr>
-              <w:t>5</w:t>
+              <w:t>8</w:t>
             </w:r>
             <w:r>
               <w:rPr>
@@ -593,7 +662,7 @@
               <w:noProof/>
             </w:rPr>
           </w:pPr>
-          <w:hyperlink w:anchor="_Toc153279903" w:history="1">
+          <w:hyperlink w:anchor="_Toc153886412" w:history="1">
             <w:r>
               <w:rPr>
                 <w:rStyle w:val="Lienhypertexte"/>
@@ -620,7 +689,7 @@
                 <w:noProof/>
                 <w:webHidden/>
               </w:rPr>
-              <w:instrText xml:space="preserve"> PAGEREF _Toc153279903 \h </w:instrText>
+              <w:instrText xml:space="preserve"> PAGEREF _Toc153886412 \h </w:instrText>
             </w:r>
             <w:r>
               <w:rPr>
@@ -640,7 +709,7 @@
                 <w:noProof/>
                 <w:webHidden/>
               </w:rPr>
-              <w:t>6</w:t>
+              <w:t>9</w:t>
             </w:r>
             <w:r>
               <w:rPr>
@@ -662,7 +731,7 @@
               <w:noProof/>
             </w:rPr>
           </w:pPr>
-          <w:hyperlink w:anchor="_Toc153279904" w:history="1">
+          <w:hyperlink w:anchor="_Toc153886413" w:history="1">
             <w:r>
               <w:rPr>
                 <w:rStyle w:val="Lienhypertexte"/>
@@ -689,7 +758,7 @@
                 <w:noProof/>
                 <w:webHidden/>
               </w:rPr>
-              <w:instrText xml:space="preserve"> PAGEREF _Toc153279904 \h </w:instrText>
+              <w:instrText xml:space="preserve"> PAGEREF _Toc153886413 \h </w:instrText>
             </w:r>
             <w:r>
               <w:rPr>
@@ -709,7 +778,7 @@
                 <w:noProof/>
                 <w:webHidden/>
               </w:rPr>
-              <w:t>8</w:t>
+              <w:t>11</w:t>
             </w:r>
             <w:r>
               <w:rPr>
@@ -731,7 +800,7 @@
               <w:noProof/>
             </w:rPr>
           </w:pPr>
-          <w:hyperlink w:anchor="_Toc153279905" w:history="1">
+          <w:hyperlink w:anchor="_Toc153886414" w:history="1">
             <w:r>
               <w:rPr>
                 <w:rStyle w:val="Lienhypertexte"/>
@@ -758,7 +827,7 @@
                 <w:noProof/>
                 <w:webHidden/>
               </w:rPr>
-              <w:instrText xml:space="preserve"> PAGEREF _Toc153279905 \h </w:instrText>
+              <w:instrText xml:space="preserve"> PAGEREF _Toc153886414 \h </w:instrText>
             </w:r>
             <w:r>
               <w:rPr>
@@ -778,7 +847,7 @@
                 <w:noProof/>
                 <w:webHidden/>
               </w:rPr>
-              <w:t>9</w:t>
+              <w:t>12</w:t>
             </w:r>
             <w:r>
               <w:rPr>
@@ -800,7 +869,7 @@
               <w:noProof/>
             </w:rPr>
           </w:pPr>
-          <w:hyperlink w:anchor="_Toc153279906" w:history="1">
+          <w:hyperlink w:anchor="_Toc153886415" w:history="1">
             <w:r>
               <w:rPr>
                 <w:rStyle w:val="Lienhypertexte"/>
@@ -827,7 +896,7 @@
                 <w:noProof/>
                 <w:webHidden/>
               </w:rPr>
-              <w:instrText xml:space="preserve"> PAGEREF _Toc153279906 \h </w:instrText>
+              <w:instrText xml:space="preserve"> PAGEREF _Toc153886415 \h </w:instrText>
             </w:r>
             <w:r>
               <w:rPr>
@@ -847,7 +916,7 @@
                 <w:noProof/>
                 <w:webHidden/>
               </w:rPr>
-              <w:t>9</w:t>
+              <w:t>12</w:t>
             </w:r>
             <w:r>
               <w:rPr>
@@ -869,7 +938,7 @@
               <w:noProof/>
             </w:rPr>
           </w:pPr>
-          <w:hyperlink w:anchor="_Toc153279907" w:history="1">
+          <w:hyperlink w:anchor="_Toc153886416" w:history="1">
             <w:r>
               <w:rPr>
                 <w:rStyle w:val="Lienhypertexte"/>
@@ -896,7 +965,7 @@
                 <w:noProof/>
                 <w:webHidden/>
               </w:rPr>
-              <w:instrText xml:space="preserve"> PAGEREF _Toc153279907 \h </w:instrText>
+              <w:instrText xml:space="preserve"> PAGEREF _Toc153886416 \h </w:instrText>
             </w:r>
             <w:r>
               <w:rPr>
@@ -916,7 +985,7 @@
                 <w:noProof/>
                 <w:webHidden/>
               </w:rPr>
-              <w:t>9</w:t>
+              <w:t>12</w:t>
             </w:r>
             <w:r>
               <w:rPr>
@@ -938,7 +1007,7 @@
               <w:noProof/>
             </w:rPr>
           </w:pPr>
-          <w:hyperlink w:anchor="_Toc153279908" w:history="1">
+          <w:hyperlink w:anchor="_Toc153886417" w:history="1">
             <w:r>
               <w:rPr>
                 <w:rStyle w:val="Lienhypertexte"/>
@@ -965,7 +1034,7 @@
                 <w:noProof/>
                 <w:webHidden/>
               </w:rPr>
-              <w:instrText xml:space="preserve"> PAGEREF _Toc153279908 \h </w:instrText>
+              <w:instrText xml:space="preserve"> PAGEREF _Toc153886417 \h </w:instrText>
             </w:r>
             <w:r>
               <w:rPr>
@@ -985,7 +1054,7 @@
                 <w:noProof/>
                 <w:webHidden/>
               </w:rPr>
-              <w:t>10</w:t>
+              <w:t>13</w:t>
             </w:r>
             <w:r>
               <w:rPr>
@@ -1007,7 +1076,7 @@
               <w:noProof/>
             </w:rPr>
           </w:pPr>
-          <w:hyperlink w:anchor="_Toc153279909" w:history="1">
+          <w:hyperlink w:anchor="_Toc153886418" w:history="1">
             <w:r>
               <w:rPr>
                 <w:rStyle w:val="Lienhypertexte"/>
@@ -1034,7 +1103,7 @@
                 <w:noProof/>
                 <w:webHidden/>
               </w:rPr>
-              <w:instrText xml:space="preserve"> PAGEREF _Toc153279909 \h </w:instrText>
+              <w:instrText xml:space="preserve"> PAGEREF _Toc153886418 \h </w:instrText>
             </w:r>
             <w:r>
               <w:rPr>
@@ -1054,7 +1123,7 @@
                 <w:noProof/>
                 <w:webHidden/>
               </w:rPr>
-              <w:t>10</w:t>
+              <w:t>13</w:t>
             </w:r>
             <w:r>
               <w:rPr>
@@ -1076,7 +1145,7 @@
               <w:noProof/>
             </w:rPr>
           </w:pPr>
-          <w:hyperlink w:anchor="_Toc153279910" w:history="1">
+          <w:hyperlink w:anchor="_Toc153886419" w:history="1">
             <w:r>
               <w:rPr>
                 <w:rStyle w:val="Lienhypertexte"/>
@@ -1103,7 +1172,7 @@
                 <w:noProof/>
                 <w:webHidden/>
               </w:rPr>
-              <w:instrText xml:space="preserve"> PAGEREF _Toc153279910 \h </w:instrText>
+              <w:instrText xml:space="preserve"> PAGEREF _Toc153886419 \h </w:instrText>
             </w:r>
             <w:r>
               <w:rPr>
@@ -1123,7 +1192,7 @@
                 <w:noProof/>
                 <w:webHidden/>
               </w:rPr>
-              <w:t>10</w:t>
+              <w:t>13</w:t>
             </w:r>
             <w:r>
               <w:rPr>
@@ -1160,12 +1229,14 @@
         </w:rPr>
         <w:br w:type="page"/>
       </w:r>
+      <w:bookmarkStart w:id="0" w:name="_GoBack"/>
+      <w:bookmarkEnd w:id="0"/>
     </w:p>
     <w:p>
       <w:pPr>
         <w:pStyle w:val="Titre1"/>
       </w:pPr>
-      <w:bookmarkStart w:id="0" w:name="_Toc153279898"/>
+      <w:bookmarkStart w:id="1" w:name="_Toc153886406"/>
       <w:r>
         <w:lastRenderedPageBreak/>
         <w:t>1.</w:t>
@@ -1173,7 +1244,7 @@
       <w:r>
         <w:t xml:space="preserve"> Introduction :</w:t>
       </w:r>
-      <w:bookmarkEnd w:id="0"/>
+      <w:bookmarkEnd w:id="1"/>
       <w:r>
         <w:t xml:space="preserve"> </w:t>
       </w:r>
@@ -1236,11 +1307,11 @@
       <w:pPr>
         <w:pStyle w:val="Titre1"/>
       </w:pPr>
-      <w:bookmarkStart w:id="1" w:name="_Toc153279899"/>
+      <w:bookmarkStart w:id="2" w:name="_Toc153886407"/>
       <w:r>
         <w:t>2. Analyse :</w:t>
       </w:r>
-      <w:bookmarkEnd w:id="1"/>
+      <w:bookmarkEnd w:id="2"/>
       <w:r>
         <w:t xml:space="preserve"> </w:t>
       </w:r>
@@ -1265,11 +1336,16 @@
       <w:pPr>
         <w:pStyle w:val="Titre1"/>
       </w:pPr>
+      <w:bookmarkStart w:id="3" w:name="_Toc153886408"/>
       <w:r>
         <w:t>3. Explication du code</w:t>
       </w:r>
       <w:r>
-        <w:t xml:space="preserve"> : </w:t>
+        <w:t xml:space="preserve"> :</w:t>
+      </w:r>
+      <w:bookmarkEnd w:id="3"/>
+      <w:r>
+        <w:t xml:space="preserve"> </w:t>
       </w:r>
     </w:p>
     <w:p>
@@ -1300,7 +1376,7 @@
       </w:pPr>
       <w:r>
         <w:pict>
-          <v:shape id="_x0000_i1082" type="#_x0000_t75" style="width:393.65pt;height:120.15pt">
+          <v:shape id="_x0000_i1026" type="#_x0000_t75" style="width:393.65pt;height:120.15pt">
             <v:imagedata r:id="rId7" o:title="carbon (9)"/>
           </v:shape>
         </w:pict>
@@ -1320,7 +1396,7 @@
       </w:pPr>
       <w:r>
         <w:pict>
-          <v:shape id="_x0000_i1084" type="#_x0000_t75" style="width:486.25pt;height:127.65pt">
+          <v:shape id="_x0000_i1027" type="#_x0000_t75" style="width:486.25pt;height:127.65pt">
             <v:imagedata r:id="rId8" o:title="carbon (10)"/>
           </v:shape>
         </w:pict>
@@ -1348,7 +1424,7 @@
     <w:p>
       <w:r>
         <w:pict>
-          <v:shape id="_x0000_i1086" type="#_x0000_t75" style="width:453.05pt;height:70.15pt">
+          <v:shape id="_x0000_i1028" type="#_x0000_t75" style="width:453.05pt;height:70.15pt">
             <v:imagedata r:id="rId9" o:title="carbon (11)"/>
           </v:shape>
         </w:pict>
@@ -1378,7 +1454,7 @@
       </w:pPr>
       <w:r>
         <w:pict>
-          <v:shape id="_x0000_i1087" type="#_x0000_t75" style="width:392.75pt;height:252.95pt">
+          <v:shape id="_x0000_i1029" type="#_x0000_t75" style="width:392.75pt;height:252.95pt">
             <v:imagedata r:id="rId10" o:title="carbon (12)"/>
           </v:shape>
         </w:pict>
@@ -1402,7 +1478,7 @@
       </w:r>
       <w:r>
         <w:pict>
-          <v:shape id="_x0000_i1092" type="#_x0000_t75" style="width:453.05pt;height:193.55pt">
+          <v:shape id="_x0000_i1030" type="#_x0000_t75" style="width:453.05pt;height:193.55pt">
             <v:imagedata r:id="rId11" o:title="carbon (14)"/>
           </v:shape>
         </w:pict>
@@ -1429,7 +1505,7 @@
       </w:pPr>
       <w:r>
         <w:pict>
-          <v:shape id="_x0000_i1093" type="#_x0000_t75" style="width:453.05pt;height:361.85pt">
+          <v:shape id="_x0000_i1031" type="#_x0000_t75" style="width:453.05pt;height:361.85pt">
             <v:imagedata r:id="rId12" o:title="carbon (15)"/>
           </v:shape>
         </w:pict>
@@ -1467,7 +1543,7 @@
       </w:pPr>
       <w:r>
         <w:pict>
-          <v:shape id="_x0000_i1094" type="#_x0000_t75" style="width:416.1pt;height:234.7pt">
+          <v:shape id="_x0000_i1032" type="#_x0000_t75" style="width:416.1pt;height:234.7pt">
             <v:imagedata r:id="rId13" o:title="carbon (16)"/>
           </v:shape>
         </w:pict>
@@ -1494,7 +1570,7 @@
       </w:pPr>
       <w:r>
         <w:pict>
-          <v:shape id="_x0000_i1096" type="#_x0000_t75" style="width:413.75pt;height:82.3pt">
+          <v:shape id="_x0000_i1033" type="#_x0000_t75" style="width:413.75pt;height:82.3pt">
             <v:imagedata r:id="rId14" o:title="carbon (17)"/>
           </v:shape>
         </w:pict>
@@ -1561,7 +1637,7 @@
       </w:pPr>
       <w:r>
         <w:pict>
-          <v:shape id="_x0000_i1106" type="#_x0000_t75" style="width:430.6pt;height:54.25pt">
+          <v:shape id="_x0000_i1034" type="#_x0000_t75" style="width:430.6pt;height:54.25pt">
             <v:imagedata r:id="rId16" o:title="carbon (19)"/>
           </v:shape>
         </w:pict>
@@ -1574,7 +1650,7 @@
       </w:pPr>
       <w:r>
         <w:pict>
-          <v:shape id="_x0000_i1118" type="#_x0000_t75" style="width:190.3pt;height:57.5pt">
+          <v:shape id="_x0000_i1035" type="#_x0000_t75" style="width:190.3pt;height:57.5pt">
             <v:imagedata r:id="rId17" o:title="carbon (20)"/>
           </v:shape>
         </w:pict>
@@ -1601,14 +1677,12 @@
         </w:rPr>
         <w:br w:type="page"/>
       </w:r>
-      <w:bookmarkStart w:id="2" w:name="_GoBack"/>
-      <w:bookmarkEnd w:id="2"/>
     </w:p>
     <w:p>
       <w:pPr>
         <w:pStyle w:val="Titre1"/>
       </w:pPr>
-      <w:bookmarkStart w:id="3" w:name="_Toc153279900"/>
+      <w:bookmarkStart w:id="4" w:name="_Toc153886409"/>
       <w:r>
         <w:lastRenderedPageBreak/>
         <w:t>4</w:t>
@@ -1628,13 +1702,13 @@
       <w:r>
         <w:t> :</w:t>
       </w:r>
-      <w:bookmarkEnd w:id="3"/>
+      <w:bookmarkEnd w:id="4"/>
     </w:p>
     <w:p>
       <w:pPr>
         <w:pStyle w:val="Titre2"/>
       </w:pPr>
-      <w:bookmarkStart w:id="4" w:name="_Toc153279901"/>
+      <w:bookmarkStart w:id="5" w:name="_Toc153886410"/>
       <w:r>
         <w:t>4</w:t>
       </w:r>
@@ -1647,7 +1721,7 @@
       <w:r>
         <w:t xml:space="preserve"> :</w:t>
       </w:r>
-      <w:bookmarkEnd w:id="4"/>
+      <w:bookmarkEnd w:id="5"/>
       <w:r>
         <w:t xml:space="preserve"> </w:t>
       </w:r>
@@ -1672,7 +1746,7 @@
       </w:pPr>
       <w:r>
         <w:pict>
-          <v:shape id="_x0000_i1026" type="#_x0000_t75" style="width:236.1pt;height:104.25pt" o:bordertopcolor="this" o:borderleftcolor="this" o:borderbottomcolor="this" o:borderrightcolor="this">
+          <v:shape id="_x0000_i1036" type="#_x0000_t75" style="width:236.1pt;height:104.25pt" o:bordertopcolor="this" o:borderleftcolor="this" o:borderbottomcolor="this" o:borderrightcolor="this">
             <v:imagedata r:id="rId18" o:title="variables"/>
           </v:shape>
         </w:pict>
@@ -2080,7 +2154,7 @@
       </w:pPr>
       <w:r>
         <w:pict>
-          <v:shape id="_x0000_i1027" type="#_x0000_t75" style="width:303.45pt;height:124.35pt">
+          <v:shape id="_x0000_i1037" type="#_x0000_t75" style="width:303.45pt;height:124.35pt">
             <v:imagedata r:id="rId19" o:title="var_prefix"/>
           </v:shape>
         </w:pict>
@@ -2138,7 +2212,7 @@
           <w:szCs w:val="24"/>
         </w:rPr>
         <w:pict>
-          <v:shape id="_x0000_i1028" type="#_x0000_t75" style="width:307.65pt;height:121.55pt">
+          <v:shape id="_x0000_i1038" type="#_x0000_t75" style="width:307.65pt;height:121.55pt">
             <v:imagedata r:id="rId20" o:title="let_prefix"/>
           </v:shape>
         </w:pict>
@@ -2156,14 +2230,14 @@
       <w:pPr>
         <w:pStyle w:val="Titre2"/>
       </w:pPr>
-      <w:bookmarkStart w:id="5" w:name="_Toc153279902"/>
+      <w:bookmarkStart w:id="6" w:name="_Toc153886411"/>
       <w:r>
         <w:t>4</w:t>
       </w:r>
       <w:r>
         <w:t>.2 Les Fonctions :</w:t>
       </w:r>
-      <w:bookmarkEnd w:id="5"/>
+      <w:bookmarkEnd w:id="6"/>
     </w:p>
     <w:p>
       <w:r>
@@ -2176,7 +2250,7 @@
       </w:pPr>
       <w:r>
         <w:pict>
-          <v:shape id="_x0000_i1029" type="#_x0000_t75" style="width:372.6pt;height:116.4pt">
+          <v:shape id="_x0000_i1039" type="#_x0000_t75" style="width:372.6pt;height:116.4pt">
             <v:imagedata r:id="rId21" o:title="function-Carbon" croptop="2442f"/>
           </v:shape>
         </w:pict>
@@ -2206,7 +2280,7 @@
       </w:pPr>
       <w:r>
         <w:pict>
-          <v:shape id="_x0000_i1030" type="#_x0000_t75" style="width:373.55pt;height:104.25pt">
+          <v:shape id="_x0000_i1040" type="#_x0000_t75" style="width:373.55pt;height:104.25pt">
             <v:imagedata r:id="rId22" o:title="function_fleche"/>
           </v:shape>
         </w:pict>
@@ -2224,7 +2298,7 @@
       </w:pPr>
       <w:r>
         <w:pict>
-          <v:shape id="_x0000_i1031" type="#_x0000_t75" style="width:171.6pt;height:106.6pt">
+          <v:shape id="_x0000_i1041" type="#_x0000_t75" style="width:171.6pt;height:106.6pt">
             <v:imagedata r:id="rId23" o:title="call_function"/>
           </v:shape>
         </w:pict>
@@ -2235,7 +2309,7 @@
       <w:pPr>
         <w:pStyle w:val="Titre2"/>
       </w:pPr>
-      <w:bookmarkStart w:id="6" w:name="_Toc153279903"/>
+      <w:bookmarkStart w:id="7" w:name="_Toc153886412"/>
       <w:r>
         <w:lastRenderedPageBreak/>
         <w:t>4</w:t>
@@ -2246,7 +2320,7 @@
       <w:r>
         <w:t>es Conditions :</w:t>
       </w:r>
-      <w:bookmarkEnd w:id="6"/>
+      <w:bookmarkEnd w:id="7"/>
     </w:p>
     <w:p>
       <w:r>
@@ -2259,7 +2333,7 @@
       </w:pPr>
       <w:r>
         <w:pict>
-          <v:shape id="_x0000_i1032" type="#_x0000_t75" style="width:173.45pt;height:130.45pt">
+          <v:shape id="_x0000_i1042" type="#_x0000_t75" style="width:173.45pt;height:130.45pt">
             <v:imagedata r:id="rId24" o:title="carbon"/>
           </v:shape>
         </w:pict>
@@ -2323,7 +2397,7 @@
       </w:pPr>
       <w:r>
         <w:pict>
-          <v:shape id="_x0000_i1033" type="#_x0000_t75" style="width:115.5pt;height:105.65pt">
+          <v:shape id="_x0000_i1043" type="#_x0000_t75" style="width:115.5pt;height:105.65pt">
             <v:imagedata r:id="rId25" o:title="carbon (2)" cropbottom="2244f" cropleft="3996f"/>
           </v:shape>
         </w:pict>
@@ -2335,7 +2409,7 @@
       </w:pPr>
       <w:r>
         <w:pict>
-          <v:shape id="_x0000_i1034" type="#_x0000_t75" style="width:176.25pt;height:114.1pt">
+          <v:shape id="_x0000_i1044" type="#_x0000_t75" style="width:176.25pt;height:114.1pt">
             <v:imagedata r:id="rId26" o:title="carbon (3)"/>
           </v:shape>
         </w:pict>
@@ -2352,7 +2426,7 @@
     <w:p>
       <w:r>
         <w:pict>
-          <v:shape id="_x0000_i1035" type="#_x0000_t75" style="width:453.05pt;height:49.55pt">
+          <v:shape id="_x0000_i1045" type="#_x0000_t75" style="width:453.05pt;height:49.55pt">
             <v:imagedata r:id="rId27" o:title="carbon (1)"/>
           </v:shape>
         </w:pict>
@@ -2386,7 +2460,7 @@
       <w:r>
         <w:lastRenderedPageBreak/>
         <w:pict>
-          <v:shape id="_x0000_i1036" type="#_x0000_t75" style="width:186.1pt;height:172.5pt">
+          <v:shape id="_x0000_i1046" type="#_x0000_t75" style="width:186.1pt;height:172.5pt">
             <v:imagedata r:id="rId28" o:title="carbon (4)"/>
           </v:shape>
         </w:pict>
@@ -2401,7 +2475,7 @@
       <w:pPr>
         <w:pStyle w:val="Titre2"/>
       </w:pPr>
-      <w:bookmarkStart w:id="7" w:name="_Toc153279904"/>
+      <w:bookmarkStart w:id="8" w:name="_Toc153886413"/>
       <w:r>
         <w:lastRenderedPageBreak/>
         <w:t>4</w:t>
@@ -2412,7 +2486,7 @@
       <w:r>
         <w:t>oucles :</w:t>
       </w:r>
-      <w:bookmarkEnd w:id="7"/>
+      <w:bookmarkEnd w:id="8"/>
       <w:r>
         <w:t xml:space="preserve"> </w:t>
       </w:r>
@@ -2466,7 +2540,7 @@
       </w:pPr>
       <w:r>
         <w:pict>
-          <v:shape id="_x0000_i1037" type="#_x0000_t75" style="width:254.8pt;height:94.45pt">
+          <v:shape id="_x0000_i1047" type="#_x0000_t75" style="width:254.8pt;height:94.45pt">
             <v:imagedata r:id="rId29" o:title="carbon"/>
           </v:shape>
         </w:pict>
@@ -2501,7 +2575,7 @@
       </w:pPr>
       <w:r>
         <w:pict>
-          <v:shape id="_x0000_i1038" type="#_x0000_t75" style="width:135.6pt;height:102.85pt">
+          <v:shape id="_x0000_i1048" type="#_x0000_t75" style="width:135.6pt;height:102.85pt">
             <v:imagedata r:id="rId30" o:title="carbon (1)"/>
           </v:shape>
         </w:pict>
@@ -2535,7 +2609,7 @@
       </w:pPr>
       <w:r>
         <w:pict>
-          <v:shape id="_x0000_i1039" type="#_x0000_t75" style="width:168.8pt;height:104.25pt">
+          <v:shape id="_x0000_i1049" type="#_x0000_t75" style="width:168.8pt;height:104.25pt">
             <v:imagedata r:id="rId31" o:title="carbon (2)"/>
           </v:shape>
         </w:pict>
@@ -2630,7 +2704,7 @@
       <w:pPr>
         <w:pStyle w:val="Titre1"/>
       </w:pPr>
-      <w:bookmarkStart w:id="8" w:name="_Toc153279905"/>
+      <w:bookmarkStart w:id="9" w:name="_Toc153886414"/>
       <w:r>
         <w:lastRenderedPageBreak/>
         <w:t>5</w:t>
@@ -2638,7 +2712,7 @@
       <w:r>
         <w:t>. Prendre tous les éléments d'un tableau :</w:t>
       </w:r>
-      <w:bookmarkEnd w:id="8"/>
+      <w:bookmarkEnd w:id="9"/>
       <w:r>
         <w:t xml:space="preserve"> </w:t>
       </w:r>
@@ -2647,7 +2721,7 @@
       <w:pPr>
         <w:pStyle w:val="Titre2"/>
       </w:pPr>
-      <w:bookmarkStart w:id="9" w:name="_Toc153279906"/>
+      <w:bookmarkStart w:id="10" w:name="_Toc153886415"/>
       <w:r>
         <w:t>5</w:t>
       </w:r>
@@ -2667,7 +2741,7 @@
       <w:r>
         <w:t>()" :</w:t>
       </w:r>
-      <w:bookmarkEnd w:id="9"/>
+      <w:bookmarkEnd w:id="10"/>
       <w:r>
         <w:t xml:space="preserve"> </w:t>
       </w:r>
@@ -2697,7 +2771,7 @@
       </w:pPr>
       <w:r>
         <w:pict>
-          <v:shape id="_x0000_i1040" type="#_x0000_t75" style="width:374.05pt;height:125.3pt">
+          <v:shape id="_x0000_i1050" type="#_x0000_t75" style="width:374.05pt;height:125.3pt">
             <v:imagedata r:id="rId32" o:title="carbon (5)"/>
           </v:shape>
         </w:pict>
@@ -2735,7 +2809,7 @@
       <w:pPr>
         <w:pStyle w:val="Titre2"/>
       </w:pPr>
-      <w:bookmarkStart w:id="10" w:name="_Toc153279907"/>
+      <w:bookmarkStart w:id="11" w:name="_Toc153886416"/>
       <w:r>
         <w:t>5</w:t>
       </w:r>
@@ -2755,7 +2829,7 @@
       <w:r>
         <w:t>()" :</w:t>
       </w:r>
-      <w:bookmarkEnd w:id="10"/>
+      <w:bookmarkEnd w:id="11"/>
     </w:p>
     <w:p>
       <w:r>
@@ -2785,7 +2859,7 @@
       </w:pPr>
       <w:r>
         <w:pict>
-          <v:shape id="_x0000_i1041" type="#_x0000_t75" style="width:345.05pt;height:79.5pt">
+          <v:shape id="_x0000_i1051" type="#_x0000_t75" style="width:345.05pt;height:79.5pt">
             <v:imagedata r:id="rId33" o:title="carbon (6)"/>
           </v:shape>
         </w:pict>
@@ -2799,7 +2873,7 @@
       <w:r>
         <w:br w:type="page"/>
       </w:r>
-      <w:bookmarkStart w:id="11" w:name="_Toc153279908"/>
+      <w:bookmarkStart w:id="12" w:name="_Toc153886417"/>
       <w:r>
         <w:lastRenderedPageBreak/>
         <w:t>6</w:t>
@@ -2807,7 +2881,7 @@
       <w:r>
         <w:t>. Les Classes :</w:t>
       </w:r>
-      <w:bookmarkEnd w:id="11"/>
+      <w:bookmarkEnd w:id="12"/>
     </w:p>
     <w:p>
       <w:r>
@@ -2818,14 +2892,14 @@
       <w:pPr>
         <w:pStyle w:val="Titre2"/>
       </w:pPr>
-      <w:bookmarkStart w:id="12" w:name="_Toc153279909"/>
+      <w:bookmarkStart w:id="13" w:name="_Toc153886418"/>
       <w:r>
         <w:t>6</w:t>
       </w:r>
       <w:r>
         <w:t>.1 Utiliser les classes dans le "main" :</w:t>
       </w:r>
-      <w:bookmarkEnd w:id="12"/>
+      <w:bookmarkEnd w:id="13"/>
     </w:p>
     <w:p>
       <w:r>
@@ -2857,7 +2931,7 @@
       </w:pPr>
       <w:r>
         <w:pict>
-          <v:shape id="_x0000_i1042" type="#_x0000_t75" style="width:311.4pt;height:97.7pt">
+          <v:shape id="_x0000_i1052" type="#_x0000_t75" style="width:311.4pt;height:97.7pt">
             <v:imagedata r:id="rId34" o:title="carbon (7)"/>
           </v:shape>
         </w:pict>
@@ -2868,14 +2942,14 @@
       <w:pPr>
         <w:pStyle w:val="Titre2"/>
       </w:pPr>
-      <w:bookmarkStart w:id="13" w:name="_Toc153279910"/>
+      <w:bookmarkStart w:id="14" w:name="_Toc153886419"/>
       <w:r>
         <w:t>6</w:t>
       </w:r>
       <w:r>
         <w:t>.2 Exporter les classes :</w:t>
       </w:r>
-      <w:bookmarkEnd w:id="13"/>
+      <w:bookmarkEnd w:id="14"/>
       <w:r>
         <w:t xml:space="preserve"> </w:t>
       </w:r>
@@ -2898,17 +2972,11 @@
         <w:t>export default</w:t>
       </w:r>
       <w:r>
-        <w:t>"</w:t>
-      </w:r>
-      <w:r>
-        <w:t xml:space="preserve"> pour pouvoir réaliser cette </w:t>
+        <w:t xml:space="preserve">" pour pouvoir réaliser cette </w:t>
       </w:r>
       <w:proofErr w:type="gramStart"/>
       <w:r>
-        <w:t>étape</w:t>
-      </w:r>
-      <w:r>
-        <w:t xml:space="preserve"> </w:t>
+        <w:t xml:space="preserve">étape </w:t>
       </w:r>
       <w:r>
         <w:t xml:space="preserve"> il</w:t>
@@ -2924,7 +2992,7 @@
       </w:pPr>
       <w:r>
         <w:pict>
-          <v:shape id="_x0000_i1045" type="#_x0000_t75" style="width:269.75pt;height:207.6pt">
+          <v:shape id="_x0000_i1053" type="#_x0000_t75" style="width:269.75pt;height:207.6pt">
             <v:imagedata r:id="rId35" o:title="carbon (8)"/>
           </v:shape>
         </w:pict>
@@ -4392,7 +4460,7 @@
 </file>
 
 <file path=customXml/itemProps1.xml><?xml version="1.0" encoding="utf-8"?>
-<ds:datastoreItem xmlns:ds="http://schemas.openxmlformats.org/officeDocument/2006/customXml" ds:itemID="{B9FCA0E9-3988-4B21-A9D9-34A500CAE387}">
+<ds:datastoreItem xmlns:ds="http://schemas.openxmlformats.org/officeDocument/2006/customXml" ds:itemID="{B81FB8CC-7E3F-45F3-A113-EC3A28EE756E}">
   <ds:schemaRefs>
     <ds:schemaRef ds:uri="http://schemas.openxmlformats.org/officeDocument/2006/bibliography"/>
   </ds:schemaRefs>

</xml_diff>

<commit_message>
finish de project repport
</commit_message>
<xml_diff>
--- a/Doc/Work In Progress/Memo.docx
+++ b/Doc/Work In Progress/Memo.docx
@@ -1,6 +1,6 @@
 
 <file path=word/document.xml><?xml version="1.0" encoding="utf-8"?>
-<w:document xmlns:wpc="http://schemas.microsoft.com/office/word/2010/wordprocessingCanvas" xmlns:cx="http://schemas.microsoft.com/office/drawing/2014/chartex" xmlns:cx1="http://schemas.microsoft.com/office/drawing/2015/9/8/chartex" xmlns:cx2="http://schemas.microsoft.com/office/drawing/2015/10/21/chartex" xmlns:cx3="http://schemas.microsoft.com/office/drawing/2016/5/9/chartex" xmlns:cx4="http://schemas.microsoft.com/office/drawing/2016/5/10/chartex" xmlns:cx5="http://schemas.microsoft.com/office/drawing/2016/5/11/chartex" xmlns:cx6="http://schemas.microsoft.com/office/drawing/2016/5/12/chartex" xmlns:cx7="http://schemas.microsoft.com/office/drawing/2016/5/13/chartex" xmlns:cx8="http://schemas.microsoft.com/office/drawing/2016/5/14/chartex" xmlns:mc="http://schemas.openxmlformats.org/markup-compatibility/2006" xmlns:aink="http://schemas.microsoft.com/office/drawing/2016/ink" xmlns:am3d="http://schemas.microsoft.com/office/drawing/2017/model3d" xmlns:o="urn:schemas-microsoft-com:office:office" xmlns:oel="http://schemas.microsoft.com/office/2019/extlst" xmlns:r="http://schemas.openxmlformats.org/officeDocument/2006/relationships" xmlns:m="http://schemas.openxmlformats.org/officeDocument/2006/math" xmlns:v="urn:schemas-microsoft-com:vml" xmlns:wp14="http://schemas.microsoft.com/office/word/2010/wordprocessingDrawing" xmlns:wp="http://schemas.openxmlformats.org/drawingml/2006/wordprocessingDrawing" xmlns:w10="urn:schemas-microsoft-com:office:word" xmlns:w="http://schemas.openxmlformats.org/wordprocessingml/2006/main" xmlns:w14="http://schemas.microsoft.com/office/word/2010/wordml" xmlns:w15="http://schemas.microsoft.com/office/word/2012/wordml" xmlns:w16cex="http://schemas.microsoft.com/office/word/2018/wordml/cex" xmlns:w16cid="http://schemas.microsoft.com/office/word/2016/wordml/cid" xmlns:w16="http://schemas.microsoft.com/office/word/2018/wordml" xmlns:w16sdtdh="http://schemas.microsoft.com/office/word/2020/wordml/sdtdatahash" xmlns:w16se="http://schemas.microsoft.com/office/word/2015/wordml/symex" xmlns:wpg="http://schemas.microsoft.com/office/word/2010/wordprocessingGroup" xmlns:wpi="http://schemas.microsoft.com/office/word/2010/wordprocessingInk" xmlns:wne="http://schemas.microsoft.com/office/word/2006/wordml" xmlns:wps="http://schemas.microsoft.com/office/word/2010/wordprocessingShape" mc:Ignorable="w14 w15 w16se w16cid w16 w16cex w16sdtdh wp14">
+<w:document xmlns:wpc="http://schemas.microsoft.com/office/word/2010/wordprocessingCanvas" xmlns:cx="http://schemas.microsoft.com/office/drawing/2014/chartex" xmlns:cx1="http://schemas.microsoft.com/office/drawing/2015/9/8/chartex" xmlns:mc="http://schemas.openxmlformats.org/markup-compatibility/2006" xmlns:o="urn:schemas-microsoft-com:office:office" xmlns:r="http://schemas.openxmlformats.org/officeDocument/2006/relationships" xmlns:m="http://schemas.openxmlformats.org/officeDocument/2006/math" xmlns:v="urn:schemas-microsoft-com:vml" xmlns:wp14="http://schemas.microsoft.com/office/word/2010/wordprocessingDrawing" xmlns:wp="http://schemas.openxmlformats.org/drawingml/2006/wordprocessingDrawing" xmlns:w10="urn:schemas-microsoft-com:office:word" xmlns:w="http://schemas.openxmlformats.org/wordprocessingml/2006/main" xmlns:w14="http://schemas.microsoft.com/office/word/2010/wordml" xmlns:w15="http://schemas.microsoft.com/office/word/2012/wordml" xmlns:w16se="http://schemas.microsoft.com/office/word/2015/wordml/symex" xmlns:wpg="http://schemas.microsoft.com/office/word/2010/wordprocessingGroup" xmlns:wpi="http://schemas.microsoft.com/office/word/2010/wordprocessingInk" xmlns:wne="http://schemas.microsoft.com/office/word/2006/wordml" xmlns:wps="http://schemas.microsoft.com/office/word/2010/wordprocessingShape" mc:Ignorable="w14 w15 w16se wp14">
   <w:body>
     <w:p>
       <w:pPr>
@@ -78,7 +78,7 @@
             <v:path o:extrusionok="f" gradientshapeok="t" o:connecttype="rect"/>
             <o:lock v:ext="edit" aspectratio="t"/>
           </v:shapetype>
-          <v:shape id="_x0000_i1025" type="#_x0000_t75" style="width:213.2pt;height:255.25pt">
+          <v:shape id="_x0000_i1025" type="#_x0000_t75" style="width:213pt;height:255.75pt">
             <v:imagedata r:id="rId6" o:title="JavaScript-Logo" cropleft="17215f" cropright="17465f"/>
           </v:shape>
         </w:pict>
@@ -1345,20 +1345,10 @@
         <w:t xml:space="preserve"> </w:t>
       </w:r>
     </w:p>
-    <w:p>
-      <w:r>
-        <w:t>- Met à jour le</w:t>
-      </w:r>
-      <w:r>
-        <w:t xml:space="preserve"> score</w:t>
-      </w:r>
-      <w:r>
-        <w:t>:</w:t>
-      </w:r>
-    </w:p>
-    <w:p>
-      <w:r>
-        <w:t>- V</w:t>
+    <w:p/>
+    <w:p>
+      <w:r>
+        <w:t>V</w:t>
       </w:r>
       <w:r>
         <w:t>érifie s'il n'y a pas eu de collision entre le serpent et les bords du jeu</w:t>
@@ -1368,12 +1358,9 @@
       </w:r>
     </w:p>
     <w:p>
-      <w:pPr>
-        <w:jc w:val="center"/>
-      </w:pPr>
       <w:r>
         <w:pict w14:anchorId="19C21B5F">
-          <v:shape id="_x0000_i1026" type="#_x0000_t75" style="width:393.65pt;height:120.15pt">
+          <v:shape id="_x0000_i1026" type="#_x0000_t75" style="width:393.75pt;height:120pt">
             <v:imagedata r:id="rId7" o:title="carbon (9)"/>
           </v:shape>
         </w:pict>
@@ -1393,7 +1380,7 @@
       </w:pPr>
       <w:r>
         <w:pict w14:anchorId="46A0BA7E">
-          <v:shape id="_x0000_i1027" type="#_x0000_t75" style="width:486.25pt;height:127.65pt">
+          <v:shape id="_x0000_i1027" type="#_x0000_t75" style="width:486pt;height:127.5pt">
             <v:imagedata r:id="rId8" o:title="carbon (10)"/>
           </v:shape>
         </w:pict>
@@ -1410,7 +1397,13 @@
       </w:pPr>
     </w:p>
     <w:p>
-      <w:r>
+      <w:pPr>
+        <w:jc w:val="center"/>
+      </w:pPr>
+    </w:p>
+    <w:p>
+      <w:r>
+        <w:lastRenderedPageBreak/>
         <w:t>Regarde</w:t>
       </w:r>
       <w:r>
@@ -1419,9 +1412,8 @@
     </w:p>
     <w:p>
       <w:r>
-        <w:lastRenderedPageBreak/>
         <w:pict w14:anchorId="1F1F4958">
-          <v:shape id="_x0000_i1028" type="#_x0000_t75" style="width:453.05pt;height:70.15pt">
+          <v:shape id="_x0000_i1028" type="#_x0000_t75" style="width:453pt;height:69.75pt">
             <v:imagedata r:id="rId9" o:title="carbon (11)"/>
           </v:shape>
         </w:pict>
@@ -1451,7 +1443,7 @@
       </w:pPr>
       <w:r>
         <w:pict w14:anchorId="0E4D7915">
-          <v:shape id="_x0000_i1029" type="#_x0000_t75" style="width:392.75pt;height:252.95pt">
+          <v:shape id="_x0000_i1029" type="#_x0000_t75" style="width:393pt;height:252.75pt">
             <v:imagedata r:id="rId10" o:title="carbon (12)"/>
           </v:shape>
         </w:pict>
@@ -1475,7 +1467,7 @@
       </w:r>
       <w:r>
         <w:pict w14:anchorId="4D2AD260">
-          <v:shape id="_x0000_i1030" type="#_x0000_t75" style="width:453.05pt;height:193.55pt">
+          <v:shape id="_x0000_i1030" type="#_x0000_t75" style="width:453pt;height:193.5pt">
             <v:imagedata r:id="rId11" o:title="carbon (14)"/>
           </v:shape>
         </w:pict>
@@ -1483,6 +1475,35 @@
     </w:p>
     <w:p/>
     <w:p/>
+    <w:p>
+      <w:r>
+        <w:lastRenderedPageBreak/>
+        <w:t xml:space="preserve">Dessine le serpent et le fait bouger </w:t>
+      </w:r>
+      <w:r>
+        <w:t>dans la direction choisie</w:t>
+      </w:r>
+      <w:r>
+        <w:t xml:space="preserve">: </w:t>
+      </w:r>
+    </w:p>
+    <w:p>
+      <w:pPr>
+        <w:pStyle w:val="Paragraphedeliste"/>
+      </w:pPr>
+      <w:r>
+        <w:pict w14:anchorId="7ED58C1B">
+          <v:shape id="_x0000_i1031" type="#_x0000_t75" style="width:453pt;height:362.25pt">
+            <v:imagedata r:id="rId12" o:title="carbon (15)"/>
+          </v:shape>
+        </w:pict>
+      </w:r>
+    </w:p>
+    <w:p>
+      <w:r>
+        <w:t>Regarde si une pomme a été mangé :</w:t>
+      </w:r>
+    </w:p>
     <w:p>
       <w:pPr>
         <w:pStyle w:val="Paragraphedeliste"/>
@@ -1492,55 +1513,16 @@
         </w:numPr>
       </w:pPr>
       <w:r>
-        <w:t xml:space="preserve">Dessine le serpent et le fait bouger : </w:t>
-      </w:r>
-    </w:p>
-    <w:p>
-      <w:pPr>
-        <w:pStyle w:val="Paragraphedeliste"/>
-      </w:pPr>
-      <w:r>
-        <w:lastRenderedPageBreak/>
-        <w:pict w14:anchorId="7ED58C1B">
-          <v:shape id="_x0000_i1031" type="#_x0000_t75" style="width:453.05pt;height:361.85pt">
-            <v:imagedata r:id="rId12" o:title="carbon (15)"/>
-          </v:shape>
-        </w:pict>
-      </w:r>
-    </w:p>
-    <w:p>
-      <w:pPr>
-        <w:pStyle w:val="Paragraphedeliste"/>
-        <w:numPr>
-          <w:ilvl w:val="0"/>
-          <w:numId w:val="6"/>
-        </w:numPr>
-      </w:pPr>
-      <w:r>
-        <w:t>Regarde si une pomme a été mangé :</w:t>
-      </w:r>
-    </w:p>
-    <w:p>
-      <w:pPr>
-        <w:pStyle w:val="Paragraphedeliste"/>
-        <w:numPr>
-          <w:ilvl w:val="1"/>
-          <w:numId w:val="6"/>
-        </w:numPr>
-      </w:pPr>
-      <w:r>
         <w:t xml:space="preserve">Si oui, fait apparaitre une nouvelle pomme </w:t>
       </w:r>
     </w:p>
     <w:p>
       <w:pPr>
-        <w:pStyle w:val="Paragraphedeliste"/>
-        <w:ind w:left="1440"/>
-        <w:jc w:val="center"/>
+        <w:ind w:firstLine="360"/>
       </w:pPr>
       <w:r>
         <w:pict w14:anchorId="616CE2D7">
-          <v:shape id="_x0000_i1032" type="#_x0000_t75" style="width:416.1pt;height:234.7pt">
+          <v:shape id="_x0000_i1032" type="#_x0000_t75" style="width:416.25pt;height:234.75pt">
             <v:imagedata r:id="rId13" o:title="carbon (16)"/>
           </v:shape>
         </w:pict>
@@ -1550,25 +1532,17 @@
     <w:p/>
     <w:p/>
     <w:p>
-      <w:pPr>
-        <w:pStyle w:val="Paragraphedeliste"/>
-        <w:numPr>
-          <w:ilvl w:val="0"/>
-          <w:numId w:val="6"/>
-        </w:numPr>
-      </w:pPr>
-      <w:r>
-        <w:lastRenderedPageBreak/>
-        <w:t>Afficher la pomme :</w:t>
-      </w:r>
-    </w:p>
-    <w:p>
-      <w:pPr>
-        <w:pStyle w:val="Paragraphedeliste"/>
-      </w:pPr>
+      <w:r>
+        <w:t>Permet d'afficher</w:t>
+      </w:r>
+      <w:r>
+        <w:t xml:space="preserve"> la pomme :</w:t>
+      </w:r>
+    </w:p>
+    <w:p>
       <w:r>
         <w:pict w14:anchorId="294735D6">
-          <v:shape id="_x0000_i1033" type="#_x0000_t75" style="width:413.75pt;height:82.3pt">
+          <v:shape id="_x0000_i1033" type="#_x0000_t75" style="width:414pt;height:82.5pt">
             <v:imagedata r:id="rId14" o:title="carbon (17)"/>
           </v:shape>
         </w:pict>
@@ -1578,13 +1552,6 @@
       </w:r>
     </w:p>
     <w:p>
-      <w:pPr>
-        <w:pStyle w:val="Paragraphedeliste"/>
-        <w:numPr>
-          <w:ilvl w:val="0"/>
-          <w:numId w:val="6"/>
-        </w:numPr>
-      </w:pPr>
       <w:r>
         <w:t>Regarde</w:t>
       </w:r>
@@ -1593,12 +1560,10 @@
       </w:r>
     </w:p>
     <w:p>
-      <w:pPr>
-        <w:pStyle w:val="Paragraphedeliste"/>
-      </w:pPr>
       <w:r>
         <w:rPr>
           <w:noProof/>
+          <w:lang w:eastAsia="fr-CH"/>
         </w:rPr>
         <w:drawing>
           <wp:inline distT="0" distB="0" distL="0" distR="0" wp14:anchorId="09F1AAF6" wp14:editId="151FCE47">
@@ -1654,7 +1619,7 @@
       <w:pPr>
         <w:pStyle w:val="Paragraphedeliste"/>
         <w:numPr>
-          <w:ilvl w:val="1"/>
+          <w:ilvl w:val="0"/>
           <w:numId w:val="6"/>
         </w:numPr>
       </w:pPr>
@@ -1663,7 +1628,7 @@
           <w:noProof/>
         </w:rPr>
         <w:pict w14:anchorId="161557D9">
-          <v:shape id="_x0000_s1073" type="#_x0000_t75" style="position:absolute;left:0;text-align:left;margin-left:54.4pt;margin-top:34.05pt;width:431.55pt;height:66.85pt;z-index:251659264;mso-position-horizontal-relative:text;mso-position-vertical-relative:text;mso-width-relative:page;mso-height-relative:page">
+          <v:shape id="_x0000_s1073" type="#_x0000_t75" style="position:absolute;left:0;text-align:left;margin-left:38.05pt;margin-top:32.65pt;width:431.55pt;height:66.85pt;z-index:251659264;mso-position-horizontal-relative:text;mso-position-vertical-relative:text;mso-width-relative:page;mso-height-relative:page">
             <v:imagedata r:id="rId16" o:title="carbon (19)" cropright="11969f"/>
           </v:shape>
         </w:pict>
@@ -1675,28 +1640,10 @@
         <w:t xml:space="preserve"> en mange une : </w:t>
       </w:r>
       <w:r>
-        <w:t xml:space="preserve">ajoute une nouvelle partie au serpent et ajoute un point et une nouvelle </w:t>
-      </w:r>
-      <w:proofErr w:type="gramStart"/>
-      <w:r>
-        <w:t>pomme:</w:t>
-      </w:r>
-      <w:proofErr w:type="gramEnd"/>
-      <w:r>
-        <w:t xml:space="preserve"> </w:t>
-      </w:r>
-    </w:p>
-    <w:p>
-      <w:pPr>
-        <w:ind w:left="1080"/>
-      </w:pPr>
-    </w:p>
-    <w:p>
-      <w:pPr>
-        <w:pStyle w:val="Paragraphedeliste"/>
-        <w:ind w:left="1440"/>
-      </w:pPr>
-    </w:p>
+        <w:t xml:space="preserve">ajoute une nouvelle partie au serpent et ajoute un point et une nouvelle pomme: </w:t>
+      </w:r>
+    </w:p>
+    <w:p/>
     <w:p>
       <w:pPr>
         <w:pStyle w:val="Paragraphedeliste"/>
@@ -1716,7 +1663,7 @@
           <w:noProof/>
         </w:rPr>
         <w:pict w14:anchorId="2FB41D21">
-          <v:shape id="_x0000_s1074" type="#_x0000_t75" style="position:absolute;margin-left:52.55pt;margin-top:13.8pt;width:190.3pt;height:57.5pt;z-index:-251655168;mso-position-horizontal-relative:text;mso-position-vertical-relative:text;mso-width-relative:page;mso-height-relative:page">
+          <v:shape id="_x0000_s1074" type="#_x0000_t75" style="position:absolute;margin-left:39.9pt;margin-top:25.55pt;width:190.3pt;height:57.5pt;z-index:-251655168;mso-position-horizontal-relative:text;mso-position-vertical-relative:text;mso-width-relative:page;mso-height-relative:page">
             <v:imagedata r:id="rId17" o:title="carbon (20)"/>
           </v:shape>
         </w:pict>
@@ -1735,7 +1682,10 @@
       </w:pPr>
       <w:r>
         <w:lastRenderedPageBreak/>
-        <w:t>4. Les Tests :</w:t>
+        <w:t>4</w:t>
+      </w:r>
+      <w:r>
+        <w:t>. Les Tests :</w:t>
       </w:r>
     </w:p>
     <w:tbl>
@@ -2046,10 +1996,7 @@
           </w:tcPr>
           <w:p>
             <w:r>
-              <w:t xml:space="preserve">Si le joueur touche les bords du jeu </w:t>
-            </w:r>
-            <w:r>
-              <w:t>le jeu s’arrête un message de Game over s’afficher et l’utilisateur et rediriger vers le menu principale</w:t>
+              <w:t>Si le joueur touche les bords du jeu le jeu s’arrête un message de Game over s’afficher et l’utilisateur et rediriger vers le menu principale</w:t>
             </w:r>
           </w:p>
         </w:tc>
@@ -2072,7 +2019,7 @@
       </w:pPr>
       <w:bookmarkStart w:id="3" w:name="_Toc153886409"/>
       <w:r>
-        <w:t>4</w:t>
+        <w:t>5</w:t>
       </w:r>
       <w:r>
         <w:t>.</w:t>
@@ -2097,7 +2044,7 @@
       </w:pPr>
       <w:bookmarkStart w:id="4" w:name="_Toc153886410"/>
       <w:r>
-        <w:t>4</w:t>
+        <w:t>5</w:t>
       </w:r>
       <w:r>
         <w:t>.1</w:t>
@@ -2133,7 +2080,7 @@
       </w:pPr>
       <w:r>
         <w:pict w14:anchorId="084C99FB">
-          <v:shape id="_x0000_i1036" type="#_x0000_t75" style="width:236.1pt;height:104.25pt" o:bordertopcolor="this" o:borderleftcolor="this" o:borderbottomcolor="this" o:borderrightcolor="this">
+          <v:shape id="_x0000_i1034" type="#_x0000_t75" style="width:236.25pt;height:104.25pt" o:bordertopcolor="this" o:borderleftcolor="this" o:borderbottomcolor="this" o:borderrightcolor="this">
             <v:imagedata r:id="rId18" o:title="variables"/>
           </v:shape>
         </w:pict>
@@ -2545,7 +2492,7 @@
       </w:pPr>
       <w:r>
         <w:pict w14:anchorId="7DBBDBB1">
-          <v:shape id="_x0000_i1037" type="#_x0000_t75" style="width:303.45pt;height:124.35pt">
+          <v:shape id="_x0000_i1035" type="#_x0000_t75" style="width:303.75pt;height:124.5pt">
             <v:imagedata r:id="rId19" o:title="var_prefix"/>
           </v:shape>
         </w:pict>
@@ -2602,7 +2549,7 @@
           <w:szCs w:val="24"/>
         </w:rPr>
         <w:pict w14:anchorId="2AE81E43">
-          <v:shape id="_x0000_i1038" type="#_x0000_t75" style="width:307.65pt;height:121.55pt">
+          <v:shape id="_x0000_i1036" type="#_x0000_t75" style="width:307.5pt;height:121.5pt">
             <v:imagedata r:id="rId20" o:title="let_prefix"/>
           </v:shape>
         </w:pict>
@@ -2622,7 +2569,7 @@
       </w:pPr>
       <w:bookmarkStart w:id="5" w:name="_Toc153886411"/>
       <w:r>
-        <w:t>4</w:t>
+        <w:t>5</w:t>
       </w:r>
       <w:r>
         <w:t xml:space="preserve">.2 Les Fonctions </w:t>
@@ -2641,7 +2588,7 @@
       <w:r>
         <w:lastRenderedPageBreak/>
         <w:pict w14:anchorId="25DDBC8B">
-          <v:shape id="_x0000_i1039" type="#_x0000_t75" style="width:372.6pt;height:116.4pt">
+          <v:shape id="_x0000_i1037" type="#_x0000_t75" style="width:372.75pt;height:116.25pt">
             <v:imagedata r:id="rId21" o:title="function-Carbon" croptop="2442f"/>
           </v:shape>
         </w:pict>
@@ -2671,7 +2618,7 @@
       </w:pPr>
       <w:r>
         <w:pict w14:anchorId="4696EFEC">
-          <v:shape id="_x0000_i1040" type="#_x0000_t75" style="width:373.55pt;height:104.25pt">
+          <v:shape id="_x0000_i1038" type="#_x0000_t75" style="width:373.5pt;height:104.25pt">
             <v:imagedata r:id="rId22" o:title="function_fleche"/>
           </v:shape>
         </w:pict>
@@ -2689,7 +2636,7 @@
       </w:pPr>
       <w:r>
         <w:pict w14:anchorId="277EF8E4">
-          <v:shape id="_x0000_i1041" type="#_x0000_t75" style="width:171.6pt;height:106.6pt">
+          <v:shape id="_x0000_i1039" type="#_x0000_t75" style="width:171.75pt;height:106.5pt">
             <v:imagedata r:id="rId23" o:title="call_function"/>
           </v:shape>
         </w:pict>
@@ -2702,7 +2649,7 @@
       </w:pPr>
       <w:bookmarkStart w:id="6" w:name="_Toc153886412"/>
       <w:r>
-        <w:t>4</w:t>
+        <w:t>5</w:t>
       </w:r>
       <w:r>
         <w:t>.3 L</w:t>
@@ -2723,7 +2670,7 @@
       </w:pPr>
       <w:r>
         <w:pict w14:anchorId="4D1F1998">
-          <v:shape id="_x0000_i1042" type="#_x0000_t75" style="width:173.45pt;height:130.45pt">
+          <v:shape id="_x0000_i1040" type="#_x0000_t75" style="width:173.25pt;height:130.5pt">
             <v:imagedata r:id="rId24" o:title="carbon"/>
           </v:shape>
         </w:pict>
@@ -2788,7 +2735,7 @@
       <w:r>
         <w:lastRenderedPageBreak/>
         <w:pict w14:anchorId="3D25C319">
-          <v:shape id="_x0000_i1043" type="#_x0000_t75" style="width:115.5pt;height:105.65pt">
+          <v:shape id="_x0000_i1041" type="#_x0000_t75" style="width:115.5pt;height:105.75pt">
             <v:imagedata r:id="rId25" o:title="carbon (2)" cropbottom="2244f" cropleft="3996f"/>
           </v:shape>
         </w:pict>
@@ -2800,7 +2747,7 @@
       </w:pPr>
       <w:r>
         <w:pict w14:anchorId="6CBA589E">
-          <v:shape id="_x0000_i1044" type="#_x0000_t75" style="width:176.25pt;height:114.1pt">
+          <v:shape id="_x0000_i1042" type="#_x0000_t75" style="width:176.25pt;height:114pt">
             <v:imagedata r:id="rId26" o:title="carbon (3)"/>
           </v:shape>
         </w:pict>
@@ -2817,7 +2764,7 @@
     <w:p>
       <w:r>
         <w:pict w14:anchorId="43E68AA0">
-          <v:shape id="_x0000_i1045" type="#_x0000_t75" style="width:453.05pt;height:49.55pt">
+          <v:shape id="_x0000_i1043" type="#_x0000_t75" style="width:453pt;height:49.5pt">
             <v:imagedata r:id="rId27" o:title="carbon (1)"/>
           </v:shape>
         </w:pict>
@@ -2850,7 +2797,7 @@
       </w:pPr>
       <w:r>
         <w:pict w14:anchorId="7E61053F">
-          <v:shape id="_x0000_i1046" type="#_x0000_t75" style="width:186.1pt;height:172.5pt">
+          <v:shape id="_x0000_i1044" type="#_x0000_t75" style="width:186pt;height:172.5pt">
             <v:imagedata r:id="rId28" o:title="carbon (4)"/>
           </v:shape>
         </w:pict>
@@ -2868,7 +2815,7 @@
       <w:bookmarkStart w:id="7" w:name="_Toc153886413"/>
       <w:r>
         <w:lastRenderedPageBreak/>
-        <w:t>4</w:t>
+        <w:t>5</w:t>
       </w:r>
       <w:r>
         <w:t>.4 Les B</w:t>
@@ -2930,7 +2877,7 @@
       </w:pPr>
       <w:r>
         <w:pict w14:anchorId="6B133C04">
-          <v:shape id="_x0000_i1047" type="#_x0000_t75" style="width:254.8pt;height:94.45pt">
+          <v:shape id="_x0000_i1045" type="#_x0000_t75" style="width:255pt;height:94.5pt">
             <v:imagedata r:id="rId29" o:title="carbon"/>
           </v:shape>
         </w:pict>
@@ -2965,7 +2912,7 @@
       </w:pPr>
       <w:r>
         <w:pict w14:anchorId="5BF268A7">
-          <v:shape id="_x0000_i1048" type="#_x0000_t75" style="width:135.6pt;height:102.85pt">
+          <v:shape id="_x0000_i1046" type="#_x0000_t75" style="width:135.75pt;height:102.75pt">
             <v:imagedata r:id="rId30" o:title="carbon (1)"/>
           </v:shape>
         </w:pict>
@@ -2999,7 +2946,7 @@
       </w:pPr>
       <w:r>
         <w:pict w14:anchorId="7DA5AA9A">
-          <v:shape id="_x0000_i1049" type="#_x0000_t75" style="width:168.8pt;height:104.25pt">
+          <v:shape id="_x0000_i1047" type="#_x0000_t75" style="width:169.5pt;height:104.25pt">
             <v:imagedata r:id="rId31" o:title="carbon (2)"/>
           </v:shape>
         </w:pict>
@@ -3097,7 +3044,7 @@
       <w:bookmarkStart w:id="8" w:name="_Toc153886414"/>
       <w:r>
         <w:lastRenderedPageBreak/>
-        <w:t>5</w:t>
+        <w:t>6</w:t>
       </w:r>
       <w:r>
         <w:t>. Prendre tous les éléments d'un tableau :</w:t>
@@ -3113,7 +3060,7 @@
       </w:pPr>
       <w:bookmarkStart w:id="9" w:name="_Toc153886415"/>
       <w:r>
-        <w:t>5</w:t>
+        <w:t>6</w:t>
       </w:r>
       <w:r>
         <w:t xml:space="preserve">.1 </w:t>
@@ -3152,7 +3099,18 @@
         <w:t>e</w:t>
       </w:r>
       <w:r>
-        <w:t xml:space="preserve"> à JavaScript celle si d'utilise uniquement avec un tableau. Elle permet d'exécuter du code pour chaque élément du tableau. Voici la syntaxe :</w:t>
+        <w:t xml:space="preserve"> à JavaScript celle </w:t>
+      </w:r>
+      <w:proofErr w:type="spellStart"/>
+      <w:r>
+        <w:t>si</w:t>
+      </w:r>
+      <w:proofErr w:type="spellEnd"/>
+      <w:r>
+        <w:t xml:space="preserve"> s</w:t>
+      </w:r>
+      <w:r>
+        <w:t>'utilise uniquement avec un tableau. Elle permet d'exécuter du code pour chaque élément du tableau. Voici la syntaxe :</w:t>
       </w:r>
     </w:p>
     <w:p>
@@ -3161,7 +3119,7 @@
       </w:pPr>
       <w:r>
         <w:pict w14:anchorId="578ED147">
-          <v:shape id="_x0000_i1050" type="#_x0000_t75" style="width:374.05pt;height:125.3pt">
+          <v:shape id="_x0000_i1048" type="#_x0000_t75" style="width:374.25pt;height:125.25pt">
             <v:imagedata r:id="rId32" o:title="carbon (5)"/>
           </v:shape>
         </w:pict>
@@ -3191,7 +3149,13 @@
         <w:t>index</w:t>
       </w:r>
       <w:r>
-        <w:t>" qui représente l'index du tableau.</w:t>
+        <w:t xml:space="preserve">" </w:t>
+      </w:r>
+      <w:r>
+        <w:t>qui lui n'est pas obligatoire, il</w:t>
+      </w:r>
+      <w:r>
+        <w:t xml:space="preserve"> représente l'index du tableau.</w:t>
       </w:r>
     </w:p>
     <w:p/>
@@ -3201,7 +3165,7 @@
       </w:pPr>
       <w:bookmarkStart w:id="10" w:name="_Toc153886416"/>
       <w:r>
-        <w:t>5</w:t>
+        <w:t>6</w:t>
       </w:r>
       <w:r>
         <w:t xml:space="preserve">.2 </w:t>
@@ -3249,7 +3213,7 @@
       </w:pPr>
       <w:r>
         <w:pict w14:anchorId="1CFF6A09">
-          <v:shape id="_x0000_i1051" type="#_x0000_t75" style="width:345.05pt;height:79.5pt">
+          <v:shape id="_x0000_i1049" type="#_x0000_t75" style="width:345pt;height:79.5pt">
             <v:imagedata r:id="rId33" o:title="carbon (6)"/>
           </v:shape>
         </w:pict>
@@ -3266,7 +3230,7 @@
       <w:bookmarkStart w:id="11" w:name="_Toc153886417"/>
       <w:r>
         <w:lastRenderedPageBreak/>
-        <w:t>6</w:t>
+        <w:t>7</w:t>
       </w:r>
       <w:r>
         <w:t>. Les Classes :</w:t>
@@ -3284,7 +3248,7 @@
       </w:pPr>
       <w:bookmarkStart w:id="12" w:name="_Toc153886418"/>
       <w:r>
-        <w:t>6</w:t>
+        <w:t>7</w:t>
       </w:r>
       <w:r>
         <w:t>.1 Utiliser les classes dans le "main" :</w:t>
@@ -3321,7 +3285,7 @@
       </w:pPr>
       <w:r>
         <w:pict w14:anchorId="0D939B90">
-          <v:shape id="_x0000_i1052" type="#_x0000_t75" style="width:311.4pt;height:97.7pt">
+          <v:shape id="_x0000_i1050" type="#_x0000_t75" style="width:311.25pt;height:97.5pt">
             <v:imagedata r:id="rId34" o:title="carbon (7)"/>
           </v:shape>
         </w:pict>
@@ -3334,7 +3298,7 @@
       </w:pPr>
       <w:bookmarkStart w:id="13" w:name="_Toc153886419"/>
       <w:r>
-        <w:t>6</w:t>
+        <w:t>7</w:t>
       </w:r>
       <w:r>
         <w:t>.2 Exporter les classes :</w:t>
@@ -3382,13 +3346,66 @@
       </w:pPr>
       <w:r>
         <w:pict w14:anchorId="72C390F1">
-          <v:shape id="_x0000_i1053" type="#_x0000_t75" style="width:269.75pt;height:207.6pt">
+          <v:shape id="_x0000_i1051" type="#_x0000_t75" style="width:270pt;height:207.75pt">
             <v:imagedata r:id="rId35" o:title="carbon (8)"/>
           </v:shape>
         </w:pict>
       </w:r>
     </w:p>
     <w:p/>
+    <w:p/>
+    <w:p>
+      <w:r>
+        <w:br w:type="page"/>
+      </w:r>
+    </w:p>
+    <w:p>
+      <w:pPr>
+        <w:pStyle w:val="Titre1"/>
+      </w:pPr>
+      <w:r>
+        <w:lastRenderedPageBreak/>
+        <w:t xml:space="preserve">8. Conclusion </w:t>
+      </w:r>
+    </w:p>
+    <w:p>
+      <w:r>
+        <w:t>Ce projet m'a permis d'apprendre le JavaScript avec un thème qui me parle et qui me plait beaucoup, le plus dur a été de savoir comment faire faire bouger correctement le serpent car même si j'avais la théorie du JavaScript je ne savais pas encore comment bien le faire bouger. Mais suite à une longue discussion avec mes camarades on a réussi à</w:t>
+      </w:r>
+      <w:r>
+        <w:t xml:space="preserve"> trouver une solution pour le faire bouger de manière optimisé</w:t>
+      </w:r>
+      <w:r>
+        <w:t xml:space="preserve">. </w:t>
+      </w:r>
+    </w:p>
+    <w:p>
+      <w:r>
+        <w:t>Pour ce qui est de la documentation dans le Mémo je pense avoir mis tout ce que je trouvais vraiment important et que je risquais d'oublier.</w:t>
+      </w:r>
+    </w:p>
+    <w:p>
+      <w:r>
+        <w:t>Pour ce qui est des critères qui ont été demandé dans le cahier des charges je pense les avoir respectés. Je pense qui si le projet était à refaire je le referais avec grand plaisir mais cependant j'essaierais d'améliorer mon autonomie car c'est encore quelque chose que je n'arrive pas à régler du moins à minimisé durant les projets.</w:t>
+      </w:r>
+    </w:p>
+    <w:p>
+      <w:r>
+        <w:t>Pour résumer le projet je trouve qu'il s'est bien passé, j'ai acquis pas mal compétence qui me seront utile plus tard.</w:t>
+      </w:r>
+      <w:bookmarkStart w:id="14" w:name="_GoBack"/>
+      <w:bookmarkEnd w:id="14"/>
+    </w:p>
+    <w:p>
+      <w:pPr>
+        <w:rPr>
+          <w:rFonts w:ascii="Microsoft JhengHei" w:eastAsia="Microsoft JhengHei" w:hAnsi="Microsoft JhengHei"/>
+        </w:rPr>
+      </w:pPr>
+      <w:r>
+        <w:t xml:space="preserve"> </w:t>
+      </w:r>
+    </w:p>
     <w:sectPr>
       <w:pgSz w:w="11906" w:h="16838"/>
       <w:pgMar w:top="1417" w:right="1417" w:bottom="1417" w:left="1417" w:header="708" w:footer="708" w:gutter="0"/>
@@ -3400,7 +3417,7 @@
 </file>
 
 <file path=word/numbering.xml><?xml version="1.0" encoding="utf-8"?>
-<w:numbering xmlns:wpc="http://schemas.microsoft.com/office/word/2010/wordprocessingCanvas" xmlns:cx="http://schemas.microsoft.com/office/drawing/2014/chartex" xmlns:cx1="http://schemas.microsoft.com/office/drawing/2015/9/8/chartex" xmlns:cx2="http://schemas.microsoft.com/office/drawing/2015/10/21/chartex" xmlns:cx3="http://schemas.microsoft.com/office/drawing/2016/5/9/chartex" xmlns:cx4="http://schemas.microsoft.com/office/drawing/2016/5/10/chartex" xmlns:cx5="http://schemas.microsoft.com/office/drawing/2016/5/11/chartex" xmlns:cx6="http://schemas.microsoft.com/office/drawing/2016/5/12/chartex" xmlns:cx7="http://schemas.microsoft.com/office/drawing/2016/5/13/chartex" xmlns:cx8="http://schemas.microsoft.com/office/drawing/2016/5/14/chartex" xmlns:mc="http://schemas.openxmlformats.org/markup-compatibility/2006" xmlns:aink="http://schemas.microsoft.com/office/drawing/2016/ink" xmlns:am3d="http://schemas.microsoft.com/office/drawing/2017/model3d" xmlns:o="urn:schemas-microsoft-com:office:office" xmlns:oel="http://schemas.microsoft.com/office/2019/extlst" xmlns:r="http://schemas.openxmlformats.org/officeDocument/2006/relationships" xmlns:m="http://schemas.openxmlformats.org/officeDocument/2006/math" xmlns:v="urn:schemas-microsoft-com:vml" xmlns:wp14="http://schemas.microsoft.com/office/word/2010/wordprocessingDrawing" xmlns:wp="http://schemas.openxmlformats.org/drawingml/2006/wordprocessingDrawing" xmlns:w10="urn:schemas-microsoft-com:office:word" xmlns:w="http://schemas.openxmlformats.org/wordprocessingml/2006/main" xmlns:w14="http://schemas.microsoft.com/office/word/2010/wordml" xmlns:w15="http://schemas.microsoft.com/office/word/2012/wordml" xmlns:w16cex="http://schemas.microsoft.com/office/word/2018/wordml/cex" xmlns:w16cid="http://schemas.microsoft.com/office/word/2016/wordml/cid" xmlns:w16="http://schemas.microsoft.com/office/word/2018/wordml" xmlns:w16sdtdh="http://schemas.microsoft.com/office/word/2020/wordml/sdtdatahash" xmlns:w16se="http://schemas.microsoft.com/office/word/2015/wordml/symex" xmlns:wpg="http://schemas.microsoft.com/office/word/2010/wordprocessingGroup" xmlns:wpi="http://schemas.microsoft.com/office/word/2010/wordprocessingInk" xmlns:wne="http://schemas.microsoft.com/office/word/2006/wordml" xmlns:wps="http://schemas.microsoft.com/office/word/2010/wordprocessingShape" mc:Ignorable="w14 w15 w16se w16cid w16 w16cex w16sdtdh wp14">
+<w:numbering xmlns:wpc="http://schemas.microsoft.com/office/word/2010/wordprocessingCanvas" xmlns:cx="http://schemas.microsoft.com/office/drawing/2014/chartex" xmlns:cx1="http://schemas.microsoft.com/office/drawing/2015/9/8/chartex" xmlns:mc="http://schemas.openxmlformats.org/markup-compatibility/2006" xmlns:o="urn:schemas-microsoft-com:office:office" xmlns:r="http://schemas.openxmlformats.org/officeDocument/2006/relationships" xmlns:m="http://schemas.openxmlformats.org/officeDocument/2006/math" xmlns:v="urn:schemas-microsoft-com:vml" xmlns:wp14="http://schemas.microsoft.com/office/word/2010/wordprocessingDrawing" xmlns:wp="http://schemas.openxmlformats.org/drawingml/2006/wordprocessingDrawing" xmlns:w10="urn:schemas-microsoft-com:office:word" xmlns:w="http://schemas.openxmlformats.org/wordprocessingml/2006/main" xmlns:w14="http://schemas.microsoft.com/office/word/2010/wordml" xmlns:w15="http://schemas.microsoft.com/office/word/2012/wordml" xmlns:w16se="http://schemas.microsoft.com/office/word/2015/wordml/symex" xmlns:wpg="http://schemas.microsoft.com/office/word/2010/wordprocessingGroup" xmlns:wpi="http://schemas.microsoft.com/office/word/2010/wordprocessingInk" xmlns:wne="http://schemas.microsoft.com/office/word/2006/wordml" xmlns:wps="http://schemas.microsoft.com/office/word/2010/wordprocessingShape" mc:Ignorable="w14 w15 w16se wp14">
   <w:abstractNum w:abstractNumId="0" w15:restartNumberingAfterBreak="0">
     <w:nsid w:val="008F21FF"/>
     <w:multiLevelType w:val="hybridMultilevel"/>
@@ -3983,29 +4000,29 @@
       </w:rPr>
     </w:lvl>
   </w:abstractNum>
-  <w:num w:numId="1" w16cid:durableId="2131315995">
+  <w:num w:numId="1">
     <w:abstractNumId w:val="1"/>
   </w:num>
-  <w:num w:numId="2" w16cid:durableId="1085498198">
+  <w:num w:numId="2">
     <w:abstractNumId w:val="0"/>
   </w:num>
-  <w:num w:numId="3" w16cid:durableId="699207939">
+  <w:num w:numId="3">
     <w:abstractNumId w:val="3"/>
   </w:num>
-  <w:num w:numId="4" w16cid:durableId="1775176522">
+  <w:num w:numId="4">
     <w:abstractNumId w:val="4"/>
   </w:num>
-  <w:num w:numId="5" w16cid:durableId="2008048803">
+  <w:num w:numId="5">
     <w:abstractNumId w:val="2"/>
   </w:num>
-  <w:num w:numId="6" w16cid:durableId="1305427193">
+  <w:num w:numId="6">
     <w:abstractNumId w:val="5"/>
   </w:num>
 </w:numbering>
 </file>
 
 <file path=word/styles.xml><?xml version="1.0" encoding="utf-8"?>
-<w:styles xmlns:mc="http://schemas.openxmlformats.org/markup-compatibility/2006" xmlns:r="http://schemas.openxmlformats.org/officeDocument/2006/relationships" xmlns:w="http://schemas.openxmlformats.org/wordprocessingml/2006/main" xmlns:w14="http://schemas.microsoft.com/office/word/2010/wordml" xmlns:w15="http://schemas.microsoft.com/office/word/2012/wordml" xmlns:w16cex="http://schemas.microsoft.com/office/word/2018/wordml/cex" xmlns:w16cid="http://schemas.microsoft.com/office/word/2016/wordml/cid" xmlns:w16="http://schemas.microsoft.com/office/word/2018/wordml" xmlns:w16sdtdh="http://schemas.microsoft.com/office/word/2020/wordml/sdtdatahash" xmlns:w16se="http://schemas.microsoft.com/office/word/2015/wordml/symex" mc:Ignorable="w14 w15 w16se w16cid w16 w16cex w16sdtdh">
+<w:styles xmlns:mc="http://schemas.openxmlformats.org/markup-compatibility/2006" xmlns:r="http://schemas.openxmlformats.org/officeDocument/2006/relationships" xmlns:w="http://schemas.openxmlformats.org/wordprocessingml/2006/main" xmlns:w14="http://schemas.microsoft.com/office/word/2010/wordml" xmlns:w15="http://schemas.microsoft.com/office/word/2012/wordml" xmlns:w16se="http://schemas.microsoft.com/office/word/2015/wordml/symex" mc:Ignorable="w14 w15 w16se">
   <w:docDefaults>
     <w:rPrDefault>
       <w:rPr>
@@ -4021,7 +4038,7 @@
       </w:pPr>
     </w:pPrDefault>
   </w:docDefaults>
-  <w:latentStyles w:defLockedState="0" w:defUIPriority="99" w:defSemiHidden="0" w:defUnhideWhenUsed="0" w:defQFormat="0" w:count="376">
+  <w:latentStyles w:defLockedState="0" w:defUIPriority="99" w:defSemiHidden="0" w:defUnhideWhenUsed="0" w:defQFormat="0" w:count="371">
     <w:lsdException w:name="Normal" w:uiPriority="0" w:qFormat="1"/>
     <w:lsdException w:name="heading 1" w:uiPriority="9" w:qFormat="1"/>
     <w:lsdException w:name="heading 2" w:semiHidden="1" w:uiPriority="9" w:unhideWhenUsed="1" w:qFormat="1"/>
@@ -4393,11 +4410,6 @@
     <w:lsdException w:name="List Table 5 Dark Accent 6" w:uiPriority="50"/>
     <w:lsdException w:name="List Table 6 Colorful Accent 6" w:uiPriority="51"/>
     <w:lsdException w:name="List Table 7 Colorful Accent 6" w:uiPriority="52"/>
-    <w:lsdException w:name="Mention" w:semiHidden="1" w:unhideWhenUsed="1"/>
-    <w:lsdException w:name="Smart Hyperlink" w:semiHidden="1" w:unhideWhenUsed="1"/>
-    <w:lsdException w:name="Hashtag" w:semiHidden="1" w:unhideWhenUsed="1"/>
-    <w:lsdException w:name="Unresolved Mention" w:semiHidden="1" w:unhideWhenUsed="1"/>
-    <w:lsdException w:name="Smart Link" w:semiHidden="1" w:unhideWhenUsed="1"/>
   </w:latentStyles>
   <w:style w:type="paragraph" w:default="1" w:styleId="Normal">
     <w:name w:val="Normal"/>
@@ -4874,7 +4886,7 @@
 </file>
 
 <file path=customXml/itemProps1.xml><?xml version="1.0" encoding="utf-8"?>
-<ds:datastoreItem xmlns:ds="http://schemas.openxmlformats.org/officeDocument/2006/customXml" ds:itemID="{D3C96EFE-68E5-442E-A9C9-54ED5B2508DC}">
+<ds:datastoreItem xmlns:ds="http://schemas.openxmlformats.org/officeDocument/2006/customXml" ds:itemID="{F0E326D8-1EDD-491D-967D-B4175A80CA63}">
   <ds:schemaRefs>
     <ds:schemaRef ds:uri="http://schemas.openxmlformats.org/officeDocument/2006/bibliography"/>
   </ds:schemaRefs>

</xml_diff>